<commit_message>
added a profile picture
</commit_message>
<xml_diff>
--- a/public/cv.docx
+++ b/public/cv.docx
@@ -422,7 +422,7 @@
           <w:sz w:val="20"/>
           <w:szCs w:val="20"/>
         </w:rPr>
-        <w:t>AWS</w:t>
+        <w:t>SQL</w:t>
       </w:r>
       <w:r>
         <w:rPr>
@@ -444,6 +444,27 @@
           <w:szCs w:val="20"/>
         </w:rPr>
         <w:t>Git</w:t>
+      </w:r>
+      <w:r>
+        <w:rPr>
+          <w:sz w:val="20"/>
+          <w:szCs w:val="20"/>
+        </w:rPr>
+        <w:t xml:space="preserve"> </w:t>
+      </w:r>
+      <w:r>
+        <w:rPr>
+          <w:sz w:val="20"/>
+          <w:szCs w:val="20"/>
+        </w:rPr>
+        <w:t xml:space="preserve">▪ </w:t>
+      </w:r>
+      <w:r>
+        <w:rPr>
+          <w:sz w:val="20"/>
+          <w:szCs w:val="20"/>
+        </w:rPr>
+        <w:t>AWS S3, EC2</w:t>
       </w:r>
     </w:p>
     <w:p>
@@ -1638,19 +1659,7 @@
         <w:rPr>
           <w:szCs w:val="24"/>
         </w:rPr>
-        <w:t>June 2025</w:t>
-      </w:r>
-      <w:r>
-        <w:rPr>
-          <w:szCs w:val="24"/>
-        </w:rPr>
-        <w:t xml:space="preserve"> - </w:t>
-      </w:r>
-      <w:r>
-        <w:rPr>
-          <w:szCs w:val="24"/>
-        </w:rPr>
-        <w:t>Present</w:t>
+        <w:t>June 2025 - Present</w:t>
       </w:r>
     </w:p>
     <w:p>
@@ -3155,19 +3164,28 @@
     <w:r>
       <w:t>.com | LinkedIn: linkedin.com/in/</w:t>
     </w:r>
+    <w:r>
+      <w:t>ma</w:t>
+    </w:r>
     <w:proofErr w:type="spellStart"/>
     <w:r>
-      <w:t>martinellenjane</w:t>
+      <w:t>rtinellenjane</w:t>
+    </w:r>
+    <w:r>
+      <w:t xml:space="preserve"> |</w:t>
     </w:r>
     <w:proofErr w:type="spellEnd"/>
     <w:r>
-      <w:t xml:space="preserve"> | GitHub: github.com/</w:t>
+      <w:t xml:space="preserve"> GitHub: github.com/</w:t>
     </w:r>
     <w:r>
       <w:t>ellenmartin11</w:t>
     </w:r>
     <w:r>
       <w:t>|</w:t>
+    </w:r>
+    <w:r>
+      <w:t xml:space="preserve"> </w:t>
     </w:r>
     <w:r>
       <w:t xml:space="preserve">Portfolio: </w:t>

</xml_diff>

<commit_message>
edited cv and added stuff
</commit_message>
<xml_diff>
--- a/public/cv.docx
+++ b/public/cv.docx
@@ -72,63 +72,77 @@
           <w:rFonts w:ascii="Segoe UI" w:hAnsi="Segoe UI" w:cs="Segoe UI"/>
           <w:shd w:val="clear" w:color="auto" w:fill="FFFFFF"/>
         </w:rPr>
-        <w:t>Python and</w:t>
+        <w:t>Python</w:t>
       </w:r>
       <w:r>
         <w:rPr>
           <w:rFonts w:ascii="Segoe UI" w:hAnsi="Segoe UI" w:cs="Segoe UI"/>
           <w:shd w:val="clear" w:color="auto" w:fill="FFFFFF"/>
         </w:rPr>
-        <w:t xml:space="preserve"> MATLAB</w:t>
+        <w:t xml:space="preserve">, SQL and </w:t>
       </w:r>
       <w:r>
         <w:rPr>
           <w:rFonts w:ascii="Segoe UI" w:hAnsi="Segoe UI" w:cs="Segoe UI"/>
           <w:shd w:val="clear" w:color="auto" w:fill="FFFFFF"/>
         </w:rPr>
-        <w:t xml:space="preserve">. Strong track record of publishing </w:t>
+        <w:t>MATLAB</w:t>
       </w:r>
       <w:r>
         <w:rPr>
           <w:rFonts w:ascii="Segoe UI" w:hAnsi="Segoe UI" w:cs="Segoe UI"/>
           <w:shd w:val="clear" w:color="auto" w:fill="FFFFFF"/>
         </w:rPr>
-        <w:t xml:space="preserve">original scientific </w:t>
+        <w:t xml:space="preserve">. Strong track record of </w:t>
       </w:r>
       <w:r>
         <w:rPr>
           <w:rFonts w:ascii="Segoe UI" w:hAnsi="Segoe UI" w:cs="Segoe UI"/>
           <w:shd w:val="clear" w:color="auto" w:fill="FFFFFF"/>
         </w:rPr>
-        <w:t xml:space="preserve">research </w:t>
+        <w:t xml:space="preserve">conducting behavioral experiments and </w:t>
       </w:r>
       <w:r>
         <w:rPr>
           <w:rFonts w:ascii="Segoe UI" w:hAnsi="Segoe UI" w:cs="Segoe UI"/>
           <w:shd w:val="clear" w:color="auto" w:fill="FFFFFF"/>
         </w:rPr>
-        <w:t>and collecting experimental data. A</w:t>
+        <w:t xml:space="preserve">publishing </w:t>
       </w:r>
       <w:r>
         <w:rPr>
           <w:rFonts w:ascii="Segoe UI" w:hAnsi="Segoe UI" w:cs="Segoe UI"/>
           <w:shd w:val="clear" w:color="auto" w:fill="FFFFFF"/>
         </w:rPr>
-        <w:t xml:space="preserve">ctively seeking opportunities to </w:t>
+        <w:t xml:space="preserve">research in areas of cognitive neuroscience, causal inference and behavioral genetics. </w:t>
       </w:r>
       <w:r>
         <w:rPr>
           <w:rFonts w:ascii="Segoe UI" w:hAnsi="Segoe UI" w:cs="Segoe UI"/>
           <w:shd w:val="clear" w:color="auto" w:fill="FFFFFF"/>
         </w:rPr>
-        <w:t>leverage data science to solve complex challenges in psychiatry and health</w:t>
+        <w:t>A</w:t>
       </w:r>
       <w:r>
         <w:rPr>
           <w:rFonts w:ascii="Segoe UI" w:hAnsi="Segoe UI" w:cs="Segoe UI"/>
           <w:shd w:val="clear" w:color="auto" w:fill="FFFFFF"/>
         </w:rPr>
-        <w:t>, and eager to learn about integrating AI into mental health research and care.</w:t>
+        <w:t xml:space="preserve">ctively seeking opportunities to </w:t>
+      </w:r>
+      <w:r>
+        <w:rPr>
+          <w:rFonts w:ascii="Segoe UI" w:hAnsi="Segoe UI" w:cs="Segoe UI"/>
+          <w:shd w:val="clear" w:color="auto" w:fill="FFFFFF"/>
+        </w:rPr>
+        <w:t xml:space="preserve">leverage data science to solve complex challenges </w:t>
+      </w:r>
+      <w:r>
+        <w:rPr>
+          <w:rFonts w:ascii="Segoe UI" w:hAnsi="Segoe UI" w:cs="Segoe UI"/>
+          <w:shd w:val="clear" w:color="auto" w:fill="FFFFFF"/>
+        </w:rPr>
+        <w:t>across professional domains, with a particular interest in applications of AI in psychiatry and mental health.</w:t>
       </w:r>
     </w:p>
     <w:p>
@@ -313,6 +327,55 @@
         </w:rPr>
         <w:t>Natural Language Processing</w:t>
       </w:r>
+      <w:r>
+        <w:rPr>
+          <w:sz w:val="20"/>
+          <w:szCs w:val="20"/>
+        </w:rPr>
+        <w:t xml:space="preserve"> </w:t>
+      </w:r>
+      <w:r>
+        <w:rPr>
+          <w:sz w:val="20"/>
+          <w:szCs w:val="20"/>
+        </w:rPr>
+        <w:t>▪</w:t>
+      </w:r>
+      <w:r>
+        <w:rPr>
+          <w:sz w:val="20"/>
+          <w:szCs w:val="20"/>
+        </w:rPr>
+        <w:t xml:space="preserve"> </w:t>
+      </w:r>
+      <w:r>
+        <w:rPr>
+          <w:sz w:val="20"/>
+          <w:szCs w:val="20"/>
+        </w:rPr>
+        <w:t xml:space="preserve">Causal Inference </w:t>
+      </w:r>
+      <w:r>
+        <w:rPr>
+          <w:sz w:val="20"/>
+          <w:szCs w:val="20"/>
+        </w:rPr>
+        <w:t>▪</w:t>
+      </w:r>
+      <w:r>
+        <w:rPr>
+          <w:sz w:val="20"/>
+          <w:szCs w:val="20"/>
+        </w:rPr>
+        <w:t xml:space="preserve"> </w:t>
+      </w:r>
+      <w:r>
+        <w:rPr>
+          <w:sz w:val="20"/>
+          <w:szCs w:val="20"/>
+        </w:rPr>
+        <w:t xml:space="preserve">Longitudinal Analysis </w:t>
+      </w:r>
     </w:p>
     <w:p>
       <w:pPr>
@@ -466,6 +529,27 @@
         </w:rPr>
         <w:t>AWS S3, EC2</w:t>
       </w:r>
+      <w:r>
+        <w:rPr>
+          <w:sz w:val="20"/>
+          <w:szCs w:val="20"/>
+        </w:rPr>
+        <w:t xml:space="preserve"> </w:t>
+      </w:r>
+      <w:r>
+        <w:rPr>
+          <w:sz w:val="20"/>
+          <w:szCs w:val="20"/>
+        </w:rPr>
+        <w:t xml:space="preserve">▪ </w:t>
+      </w:r>
+      <w:r>
+        <w:rPr>
+          <w:sz w:val="20"/>
+          <w:szCs w:val="20"/>
+        </w:rPr>
+        <w:t>JSON</w:t>
+      </w:r>
     </w:p>
     <w:p>
       <w:pPr>
@@ -610,7 +694,21 @@
           <w:sz w:val="20"/>
           <w:szCs w:val="20"/>
         </w:rPr>
-        <w:t xml:space="preserve"> </w:t>
+        <w:t>▪</w:t>
+      </w:r>
+      <w:r>
+        <w:rPr>
+          <w:sz w:val="20"/>
+          <w:szCs w:val="20"/>
+        </w:rPr>
+        <w:t xml:space="preserve"> </w:t>
+      </w:r>
+      <w:r>
+        <w:rPr>
+          <w:sz w:val="20"/>
+          <w:szCs w:val="20"/>
+        </w:rPr>
+        <w:t xml:space="preserve">Qualtrics </w:t>
       </w:r>
     </w:p>
     <w:p>
@@ -624,6 +722,13 @@
           <w:szCs w:val="20"/>
         </w:rPr>
       </w:pPr>
+      <w:r>
+        <w:rPr>
+          <w:sz w:val="20"/>
+          <w:szCs w:val="20"/>
+        </w:rPr>
+        <w:t xml:space="preserve"> </w:t>
+      </w:r>
     </w:p>
     <w:p>
       <w:pPr>
@@ -632,17 +737,32 @@
         </w:tabs>
         <w:ind w:left="3600" w:hanging="3600"/>
         <w:rPr>
-          <w:sz w:val="20"/>
-          <w:szCs w:val="20"/>
-        </w:rPr>
-      </w:pPr>
-      <w:r>
-        <w:rPr>
-          <w:b/>
-          <w:sz w:val="20"/>
-          <w:szCs w:val="20"/>
-        </w:rPr>
-        <w:t>Clinical Research:</w:t>
+          <w:b/>
+        </w:rPr>
+      </w:pPr>
+      <w:r>
+        <w:rPr>
+          <w:b/>
+          <w:sz w:val="20"/>
+          <w:szCs w:val="20"/>
+        </w:rPr>
+        <w:t>Clinical Research</w:t>
+      </w:r>
+      <w:r>
+        <w:rPr>
+          <w:b/>
+          <w:sz w:val="20"/>
+          <w:szCs w:val="20"/>
+        </w:rPr>
+        <w:t xml:space="preserve"> &amp; Experimentation</w:t>
+      </w:r>
+      <w:r>
+        <w:rPr>
+          <w:b/>
+          <w:sz w:val="20"/>
+          <w:szCs w:val="20"/>
+        </w:rPr>
+        <w:t>:</w:t>
       </w:r>
       <w:r>
         <w:rPr>
@@ -663,13 +783,6 @@
           <w:sz w:val="20"/>
           <w:szCs w:val="20"/>
         </w:rPr>
-        <w:tab/>
-      </w:r>
-      <w:r>
-        <w:rPr>
-          <w:sz w:val="20"/>
-          <w:szCs w:val="20"/>
-        </w:rPr>
         <w:t xml:space="preserve">▪ </w:t>
       </w:r>
       <w:r>
@@ -677,7 +790,14 @@
           <w:sz w:val="20"/>
           <w:szCs w:val="20"/>
         </w:rPr>
-        <w:t>Research Study Design and Implementation</w:t>
+        <w:t>Experiment</w:t>
+      </w:r>
+      <w:r>
+        <w:rPr>
+          <w:sz w:val="20"/>
+          <w:szCs w:val="20"/>
+        </w:rPr>
+        <w:t xml:space="preserve"> Design and Implementation</w:t>
       </w:r>
       <w:r>
         <w:rPr>
@@ -728,24 +848,54 @@
         </w:rPr>
         <w:t>Cross-functional Collaboration</w:t>
       </w:r>
+      <w:r>
+        <w:rPr>
+          <w:sz w:val="20"/>
+          <w:szCs w:val="20"/>
+        </w:rPr>
+        <w:t xml:space="preserve"> </w:t>
+      </w:r>
+      <w:r>
+        <w:rPr>
+          <w:sz w:val="20"/>
+          <w:szCs w:val="20"/>
+        </w:rPr>
+        <w:t>▪</w:t>
+      </w:r>
+      <w:r>
+        <w:rPr>
+          <w:sz w:val="20"/>
+          <w:szCs w:val="20"/>
+        </w:rPr>
+        <w:t xml:space="preserve"> Clinical Interviewing </w:t>
+      </w:r>
+      <w:r>
+        <w:rPr>
+          <w:sz w:val="20"/>
+          <w:szCs w:val="20"/>
+        </w:rPr>
+        <w:t>▪</w:t>
+      </w:r>
+      <w:r>
+        <w:rPr>
+          <w:sz w:val="20"/>
+          <w:szCs w:val="20"/>
+        </w:rPr>
+        <w:t xml:space="preserve"> Patient Health Data Protection</w:t>
+      </w:r>
+      <w:r>
+        <w:rPr>
+          <w:b/>
+        </w:rPr>
+        <w:t xml:space="preserve"> </w:t>
+      </w:r>
     </w:p>
     <w:p>
       <w:pPr>
         <w:tabs>
-          <w:tab w:val="left" w:pos="3600"/>
-          <w:tab w:val="left" w:pos="7200"/>
+          <w:tab w:val="left" w:pos="2520"/>
         </w:tabs>
-        <w:rPr>
-          <w:sz w:val="20"/>
-          <w:szCs w:val="20"/>
-        </w:rPr>
-      </w:pPr>
-    </w:p>
-    <w:p>
-      <w:pPr>
-        <w:pBdr>
-          <w:bottom w:val="single" w:sz="4" w:space="1" w:color="auto"/>
-        </w:pBdr>
+        <w:ind w:left="3600" w:hanging="3600"/>
         <w:rPr>
           <w:b/>
         </w:rPr>
@@ -1257,6 +1407,34 @@
         </w:rPr>
         <w:t>Meta-Analysis</w:t>
       </w:r>
+      <w:r>
+        <w:rPr>
+          <w:sz w:val="20"/>
+          <w:szCs w:val="20"/>
+        </w:rPr>
+        <w:t xml:space="preserve"> </w:t>
+      </w:r>
+      <w:r>
+        <w:rPr>
+          <w:sz w:val="20"/>
+          <w:szCs w:val="20"/>
+        </w:rPr>
+        <w:t>▪</w:t>
+      </w:r>
+      <w:r>
+        <w:rPr>
+          <w:sz w:val="20"/>
+          <w:szCs w:val="20"/>
+        </w:rPr>
+        <w:t xml:space="preserve"> </w:t>
+      </w:r>
+      <w:r>
+        <w:rPr>
+          <w:sz w:val="20"/>
+          <w:szCs w:val="20"/>
+        </w:rPr>
+        <w:t>Methods in Developmental Neuroscience</w:t>
+      </w:r>
     </w:p>
     <w:p>
       <w:pPr>
@@ -1482,6 +1660,132 @@
         </w:rPr>
         <w:t>Research Publication</w:t>
       </w:r>
+      <w:r>
+        <w:rPr>
+          <w:sz w:val="20"/>
+          <w:szCs w:val="20"/>
+        </w:rPr>
+        <w:t xml:space="preserve"> ▪</w:t>
+      </w:r>
+      <w:r>
+        <w:rPr>
+          <w:sz w:val="20"/>
+          <w:szCs w:val="20"/>
+        </w:rPr>
+        <w:t xml:space="preserve"> </w:t>
+      </w:r>
+      <w:r>
+        <w:rPr>
+          <w:sz w:val="20"/>
+          <w:szCs w:val="20"/>
+        </w:rPr>
+        <w:t xml:space="preserve">Causal Inference </w:t>
+      </w:r>
+      <w:r>
+        <w:rPr>
+          <w:sz w:val="20"/>
+          <w:szCs w:val="20"/>
+        </w:rPr>
+        <w:t>▪</w:t>
+      </w:r>
+      <w:r>
+        <w:rPr>
+          <w:sz w:val="20"/>
+          <w:szCs w:val="20"/>
+        </w:rPr>
+        <w:t xml:space="preserve"> </w:t>
+      </w:r>
+      <w:r>
+        <w:rPr>
+          <w:sz w:val="20"/>
+          <w:szCs w:val="20"/>
+        </w:rPr>
+        <w:t xml:space="preserve">Behavioral Genetics </w:t>
+      </w:r>
+      <w:r>
+        <w:rPr>
+          <w:sz w:val="20"/>
+          <w:szCs w:val="20"/>
+        </w:rPr>
+        <w:t>▪</w:t>
+      </w:r>
+      <w:r>
+        <w:rPr>
+          <w:sz w:val="20"/>
+          <w:szCs w:val="20"/>
+        </w:rPr>
+        <w:t xml:space="preserve"> </w:t>
+      </w:r>
+      <w:r>
+        <w:rPr>
+          <w:sz w:val="20"/>
+          <w:szCs w:val="20"/>
+        </w:rPr>
+        <w:t xml:space="preserve">Cognitive Neuroscience and Neurobiology </w:t>
+      </w:r>
+      <w:r>
+        <w:rPr>
+          <w:sz w:val="20"/>
+          <w:szCs w:val="20"/>
+        </w:rPr>
+        <w:t>▪</w:t>
+      </w:r>
+      <w:r>
+        <w:rPr>
+          <w:sz w:val="20"/>
+          <w:szCs w:val="20"/>
+        </w:rPr>
+        <w:t xml:space="preserve"> </w:t>
+      </w:r>
+      <w:r>
+        <w:rPr>
+          <w:sz w:val="20"/>
+          <w:szCs w:val="20"/>
+        </w:rPr>
+        <w:t xml:space="preserve">Decision-Making </w:t>
+      </w:r>
+      <w:r>
+        <w:rPr>
+          <w:sz w:val="20"/>
+          <w:szCs w:val="20"/>
+        </w:rPr>
+        <w:t>▪</w:t>
+      </w:r>
+      <w:r>
+        <w:rPr>
+          <w:sz w:val="20"/>
+          <w:szCs w:val="20"/>
+        </w:rPr>
+        <w:t xml:space="preserve"> </w:t>
+      </w:r>
+      <w:r>
+        <w:rPr>
+          <w:sz w:val="20"/>
+          <w:szCs w:val="20"/>
+        </w:rPr>
+        <w:t xml:space="preserve">Social Psychology </w:t>
+      </w:r>
+      <w:r>
+        <w:rPr>
+          <w:sz w:val="20"/>
+          <w:szCs w:val="20"/>
+        </w:rPr>
+        <w:t>▪</w:t>
+      </w:r>
+      <w:r>
+        <w:rPr>
+          <w:sz w:val="20"/>
+          <w:szCs w:val="20"/>
+        </w:rPr>
+        <w:t xml:space="preserve"> </w:t>
+      </w:r>
+      <w:r>
+        <w:rPr>
+          <w:sz w:val="20"/>
+          <w:szCs w:val="20"/>
+        </w:rPr>
+        <w:t>Clinical Psychology</w:t>
+      </w:r>
     </w:p>
     <w:p>
       <w:pPr>
@@ -1536,6 +1840,27 @@
         </w:rPr>
         <w:t xml:space="preserve"> SPSS</w:t>
       </w:r>
+      <w:r>
+        <w:rPr>
+          <w:sz w:val="20"/>
+          <w:szCs w:val="20"/>
+        </w:rPr>
+        <w:t xml:space="preserve"> </w:t>
+      </w:r>
+      <w:r>
+        <w:rPr>
+          <w:sz w:val="20"/>
+          <w:szCs w:val="20"/>
+        </w:rPr>
+        <w:t>▪</w:t>
+      </w:r>
+      <w:r>
+        <w:rPr>
+          <w:sz w:val="20"/>
+          <w:szCs w:val="20"/>
+        </w:rPr>
+        <w:t xml:space="preserve"> Bash</w:t>
+      </w:r>
     </w:p>
     <w:p>
       <w:pPr>
@@ -1699,7 +2024,14 @@
         <w:pStyle w:val="ListParagraph"/>
       </w:pPr>
       <w:r>
-        <w:t>Generated user-friendly spreadsheets and reports for organization-wide use.</w:t>
+        <w:lastRenderedPageBreak/>
+        <w:t xml:space="preserve">Generated user-friendly spreadsheets and </w:t>
+      </w:r>
+      <w:r>
+        <w:t xml:space="preserve">formal </w:t>
+      </w:r>
+      <w:r>
+        <w:t>reports for organization-wide use.</w:t>
       </w:r>
     </w:p>
     <w:p/>
@@ -1715,7 +2047,6 @@
           <w:b/>
           <w:szCs w:val="24"/>
         </w:rPr>
-        <w:lastRenderedPageBreak/>
         <w:t>Yale University</w:t>
       </w:r>
       <w:r>
@@ -1834,6 +2165,14 @@
         <w:pStyle w:val="ListParagraph"/>
       </w:pPr>
       <w:r>
+        <w:t>Collaborated with a team of developers and engineers to optimize user experience and data collection.</w:t>
+      </w:r>
+    </w:p>
+    <w:p>
+      <w:pPr>
+        <w:pStyle w:val="ListParagraph"/>
+      </w:pPr>
+      <w:r>
         <w:t>Developed and maintained large participant databases to track participation, adherence and participant reimbursements.</w:t>
       </w:r>
     </w:p>
@@ -1848,7 +2187,16 @@
         <w:t xml:space="preserve">mplemented </w:t>
       </w:r>
       <w:r>
-        <w:t>and developed economic decision-making models and models of happiness using participant data.</w:t>
+        <w:t xml:space="preserve">and developed economic decision-making models and </w:t>
+      </w:r>
+      <w:r>
+        <w:t xml:space="preserve">computational </w:t>
+      </w:r>
+      <w:r>
+        <w:t xml:space="preserve">models of </w:t>
+      </w:r>
+      <w:r>
+        <w:t>mood.</w:t>
       </w:r>
     </w:p>
     <w:p>
@@ -1856,19 +2204,25 @@
         <w:pStyle w:val="ListParagraph"/>
       </w:pPr>
       <w:r>
-        <w:t xml:space="preserve">Collaborated with cross-functional teams to </w:t>
-      </w:r>
-      <w:r>
-        <w:t xml:space="preserve">generate and </w:t>
-      </w:r>
-      <w:r>
-        <w:t>analyze large dataset</w:t>
-      </w:r>
-      <w:r>
-        <w:t>s</w:t>
-      </w:r>
-      <w:r>
-        <w:t>, delivering actionable insights and data-driven solutions.</w:t>
+        <w:t xml:space="preserve">Utilized programming languages and tools such as Python, </w:t>
+      </w:r>
+      <w:r>
+        <w:t xml:space="preserve">R and </w:t>
+      </w:r>
+      <w:r>
+        <w:t>MATLAB</w:t>
+      </w:r>
+      <w:r>
+        <w:t xml:space="preserve"> to</w:t>
+      </w:r>
+      <w:r>
+        <w:t xml:space="preserve"> </w:t>
+      </w:r>
+      <w:r>
+        <w:t>apply computational models, conduct statistical analyses</w:t>
+      </w:r>
+      <w:r>
+        <w:t>, generate data visualizations for reports and presentations, and to execute techniques in natural language processing.</w:t>
       </w:r>
     </w:p>
     <w:p>
@@ -1876,21 +2230,10 @@
         <w:pStyle w:val="ListParagraph"/>
       </w:pPr>
       <w:r>
-        <w:t xml:space="preserve">Utilized programming languages and tools such as Python, </w:t>
-      </w:r>
-      <w:r>
-        <w:t xml:space="preserve">R and </w:t>
-      </w:r>
-      <w:proofErr w:type="spellStart"/>
-      <w:r>
-        <w:t>Matlab</w:t>
-      </w:r>
-      <w:proofErr w:type="spellEnd"/>
-      <w:r>
-        <w:t xml:space="preserve"> to</w:t>
-      </w:r>
-      <w:r>
-        <w:t xml:space="preserve"> model human behavior and mood, to generate data visualizations for reports and presentations, and to execute techniques in natural language processing.</w:t>
+        <w:t xml:space="preserve">Developed strategies to boost recruitment, participation and adherence, and improve the </w:t>
+      </w:r>
+      <w:r>
+        <w:t>data quality.</w:t>
       </w:r>
     </w:p>
     <w:p>
@@ -1898,204 +2241,10 @@
         <w:pStyle w:val="ListParagraph"/>
       </w:pPr>
       <w:r>
-        <w:t>Developed strategies to boost recruitment, participation and adherence, and to improve the quality of participants’ data.</w:t>
-      </w:r>
-    </w:p>
-    <w:p>
-      <w:pPr>
-        <w:pStyle w:val="ListParagraph"/>
-      </w:pPr>
-      <w:r>
-        <w:t>Presented findings at the Computational Psychiatry Conference 2024 in Minnesota.</w:t>
-      </w:r>
-    </w:p>
-    <w:p/>
-    <w:p>
-      <w:pPr>
-        <w:pStyle w:val="ProfessionalExperience"/>
-        <w:rPr>
-          <w:szCs w:val="24"/>
-        </w:rPr>
-      </w:pPr>
-      <w:r>
-        <w:rPr>
-          <w:b/>
-          <w:szCs w:val="24"/>
-        </w:rPr>
-        <w:t>Yale University Child Study Center</w:t>
-      </w:r>
-      <w:r>
-        <w:rPr>
-          <w:b/>
-          <w:szCs w:val="24"/>
-        </w:rPr>
-        <w:t xml:space="preserve"> ▪ </w:t>
-      </w:r>
-      <w:r>
-        <w:rPr>
-          <w:b/>
-          <w:szCs w:val="24"/>
-        </w:rPr>
-        <w:t>New Haven,</w:t>
-      </w:r>
-      <w:r>
-        <w:rPr>
-          <w:b/>
-          <w:szCs w:val="24"/>
-        </w:rPr>
-        <w:t xml:space="preserve"> </w:t>
-      </w:r>
-      <w:r>
-        <w:rPr>
-          <w:b/>
-          <w:szCs w:val="24"/>
-        </w:rPr>
-        <w:t>CT</w:t>
-      </w:r>
-      <w:r>
-        <w:rPr>
-          <w:szCs w:val="24"/>
-        </w:rPr>
-        <w:tab/>
-      </w:r>
-      <w:r>
-        <w:rPr>
-          <w:szCs w:val="24"/>
-        </w:rPr>
-        <w:t>August</w:t>
-      </w:r>
-      <w:r>
-        <w:rPr>
-          <w:szCs w:val="24"/>
-        </w:rPr>
-        <w:t xml:space="preserve"> </w:t>
-      </w:r>
-      <w:r>
-        <w:rPr>
-          <w:szCs w:val="24"/>
-        </w:rPr>
-        <w:t>2022 - June</w:t>
-      </w:r>
-      <w:r>
-        <w:rPr>
-          <w:szCs w:val="24"/>
-        </w:rPr>
-        <w:t xml:space="preserve"> </w:t>
-      </w:r>
-      <w:r>
-        <w:rPr>
-          <w:szCs w:val="24"/>
-        </w:rPr>
-        <w:t>2023</w:t>
-      </w:r>
-    </w:p>
-    <w:p>
-      <w:pPr>
-        <w:pStyle w:val="ProfessionalExperience"/>
-        <w:rPr>
-          <w:i/>
-          <w:szCs w:val="24"/>
-        </w:rPr>
-      </w:pPr>
-      <w:r>
-        <w:rPr>
-          <w:i/>
-          <w:szCs w:val="24"/>
-        </w:rPr>
-        <w:t>Research Assistant</w:t>
-      </w:r>
-      <w:r>
-        <w:rPr>
-          <w:i/>
-          <w:szCs w:val="24"/>
-        </w:rPr>
-        <w:t xml:space="preserve">, </w:t>
-      </w:r>
-      <w:r>
-        <w:rPr>
-          <w:i/>
-          <w:szCs w:val="24"/>
-        </w:rPr>
-        <w:t>Stover Lab</w:t>
-      </w:r>
-    </w:p>
-    <w:p>
-      <w:pPr>
-        <w:pStyle w:val="ListParagraph"/>
-      </w:pPr>
-      <w:r>
-        <w:t xml:space="preserve">Assisted with interviewing of participants in the </w:t>
-      </w:r>
-      <w:proofErr w:type="gramStart"/>
-      <w:r>
-        <w:t>Fathers</w:t>
-      </w:r>
-      <w:proofErr w:type="gramEnd"/>
-      <w:r>
-        <w:t xml:space="preserve"> for Change intervention for family violence.</w:t>
-      </w:r>
-    </w:p>
-    <w:p>
-      <w:pPr>
-        <w:pStyle w:val="ListParagraph"/>
-      </w:pPr>
-      <w:r>
-        <w:t>Contributed to lab manuscripts by conducting literature reviews.</w:t>
-      </w:r>
-    </w:p>
-    <w:p>
-      <w:pPr>
-        <w:pStyle w:val="ListParagraph"/>
-      </w:pPr>
-      <w:r>
-        <w:t xml:space="preserve">Designed a </w:t>
-      </w:r>
-      <w:r>
-        <w:t xml:space="preserve">Python and AWS </w:t>
-      </w:r>
-      <w:r>
-        <w:t>pipeline for obtaining and analyzing biobehavioral data collected using wearable technology for a new clinical trial studying trauma.</w:t>
-      </w:r>
-    </w:p>
-    <w:p>
-      <w:pPr>
-        <w:pStyle w:val="ListParagraph"/>
-      </w:pPr>
-      <w:r>
-        <w:t xml:space="preserve">Utilized programming languages and tools such as </w:t>
-      </w:r>
-      <w:r>
-        <w:t>Python, R and SPSS</w:t>
-      </w:r>
-      <w:r>
-        <w:t xml:space="preserve"> to </w:t>
-      </w:r>
-      <w:r>
-        <w:t xml:space="preserve">analyze outcomes associated with the </w:t>
-      </w:r>
-      <w:proofErr w:type="gramStart"/>
-      <w:r>
-        <w:t>Fathers</w:t>
-      </w:r>
-      <w:proofErr w:type="gramEnd"/>
-      <w:r>
-        <w:t xml:space="preserve"> for Change intervention and examine participant adherence.</w:t>
-      </w:r>
-    </w:p>
-    <w:p>
-      <w:pPr>
-        <w:pStyle w:val="ListParagraph"/>
-      </w:pPr>
-      <w:r>
-        <w:t>Analyzed a dataset containing 30 years’ worth of data to examine outcomes associated with prenatal cocaine exposure.</w:t>
-      </w:r>
-    </w:p>
-    <w:p>
-      <w:pPr>
-        <w:pStyle w:val="ListParagraph"/>
-      </w:pPr>
-      <w:r>
-        <w:t>Presented research findings at the Western Psychological Association 2023 Conference in Riverside, CA.</w:t>
+        <w:t>Developed pipelines for cleaning and pre-preparing data collected on the online Gorilla platform</w:t>
+      </w:r>
+      <w:r>
+        <w:t xml:space="preserve"> for analysts. </w:t>
       </w:r>
     </w:p>
     <w:p>
@@ -2110,6 +2259,216 @@
     </w:p>
     <w:p>
       <w:pPr>
+        <w:pStyle w:val="ProfessionalExperience"/>
+        <w:rPr>
+          <w:szCs w:val="24"/>
+        </w:rPr>
+      </w:pPr>
+      <w:r>
+        <w:rPr>
+          <w:b/>
+          <w:szCs w:val="24"/>
+        </w:rPr>
+        <w:t>Yale University Child Study Center</w:t>
+      </w:r>
+      <w:r>
+        <w:rPr>
+          <w:b/>
+          <w:szCs w:val="24"/>
+        </w:rPr>
+        <w:t xml:space="preserve"> ▪ </w:t>
+      </w:r>
+      <w:r>
+        <w:rPr>
+          <w:b/>
+          <w:szCs w:val="24"/>
+        </w:rPr>
+        <w:t>New Haven,</w:t>
+      </w:r>
+      <w:r>
+        <w:rPr>
+          <w:b/>
+          <w:szCs w:val="24"/>
+        </w:rPr>
+        <w:t xml:space="preserve"> </w:t>
+      </w:r>
+      <w:r>
+        <w:rPr>
+          <w:b/>
+          <w:szCs w:val="24"/>
+        </w:rPr>
+        <w:t>CT</w:t>
+      </w:r>
+      <w:r>
+        <w:rPr>
+          <w:szCs w:val="24"/>
+        </w:rPr>
+        <w:tab/>
+      </w:r>
+      <w:r>
+        <w:rPr>
+          <w:szCs w:val="24"/>
+        </w:rPr>
+        <w:t>August</w:t>
+      </w:r>
+      <w:r>
+        <w:rPr>
+          <w:szCs w:val="24"/>
+        </w:rPr>
+        <w:t xml:space="preserve"> </w:t>
+      </w:r>
+      <w:r>
+        <w:rPr>
+          <w:szCs w:val="24"/>
+        </w:rPr>
+        <w:t>2022 - June</w:t>
+      </w:r>
+      <w:r>
+        <w:rPr>
+          <w:szCs w:val="24"/>
+        </w:rPr>
+        <w:t xml:space="preserve"> </w:t>
+      </w:r>
+      <w:r>
+        <w:rPr>
+          <w:szCs w:val="24"/>
+        </w:rPr>
+        <w:t>2023</w:t>
+      </w:r>
+    </w:p>
+    <w:p>
+      <w:pPr>
+        <w:pStyle w:val="ProfessionalExperience"/>
+        <w:rPr>
+          <w:i/>
+          <w:szCs w:val="24"/>
+        </w:rPr>
+      </w:pPr>
+      <w:r>
+        <w:rPr>
+          <w:i/>
+          <w:szCs w:val="24"/>
+        </w:rPr>
+        <w:t>Research Assistant</w:t>
+      </w:r>
+      <w:r>
+        <w:rPr>
+          <w:i/>
+          <w:szCs w:val="24"/>
+        </w:rPr>
+        <w:t xml:space="preserve">, </w:t>
+      </w:r>
+      <w:r>
+        <w:rPr>
+          <w:i/>
+          <w:szCs w:val="24"/>
+        </w:rPr>
+        <w:t>Stover Lab</w:t>
+      </w:r>
+    </w:p>
+    <w:p>
+      <w:pPr>
+        <w:pStyle w:val="ListParagraph"/>
+      </w:pPr>
+      <w:r>
+        <w:t xml:space="preserve">Interviewed and collected data from </w:t>
+      </w:r>
+      <w:r>
+        <w:t xml:space="preserve">participants in the </w:t>
+      </w:r>
+      <w:proofErr w:type="gramStart"/>
+      <w:r>
+        <w:t>Fathers</w:t>
+      </w:r>
+      <w:proofErr w:type="gramEnd"/>
+      <w:r>
+        <w:t xml:space="preserve"> for Change intervention for family violence.</w:t>
+      </w:r>
+    </w:p>
+    <w:p>
+      <w:pPr>
+        <w:pStyle w:val="ListParagraph"/>
+      </w:pPr>
+      <w:r>
+        <w:t>Contributed to lab manuscripts by conducting literature reviews.</w:t>
+      </w:r>
+    </w:p>
+    <w:p>
+      <w:pPr>
+        <w:pStyle w:val="ListParagraph"/>
+      </w:pPr>
+      <w:r>
+        <w:t xml:space="preserve">Designed a </w:t>
+      </w:r>
+      <w:r>
+        <w:t>Python and AWS</w:t>
+      </w:r>
+      <w:r>
+        <w:t xml:space="preserve"> S3 Bucket</w:t>
+      </w:r>
+      <w:r>
+        <w:t xml:space="preserve"> </w:t>
+      </w:r>
+      <w:r>
+        <w:t>pipeline for obtaining and analyzing biobehavioral data collected using wearable technology for a new clinical trial studying trauma.</w:t>
+      </w:r>
+    </w:p>
+    <w:p>
+      <w:pPr>
+        <w:pStyle w:val="ListParagraph"/>
+      </w:pPr>
+      <w:r>
+        <w:t>A</w:t>
+      </w:r>
+      <w:r>
+        <w:t xml:space="preserve">nalyze outcomes associated with the </w:t>
+      </w:r>
+      <w:proofErr w:type="gramStart"/>
+      <w:r>
+        <w:t>Fathers</w:t>
+      </w:r>
+      <w:proofErr w:type="gramEnd"/>
+      <w:r>
+        <w:t xml:space="preserve"> for Change intervention and examine</w:t>
+      </w:r>
+      <w:r>
+        <w:t>d</w:t>
+      </w:r>
+      <w:r>
+        <w:t xml:space="preserve"> participant adherence</w:t>
+      </w:r>
+      <w:r>
+        <w:t xml:space="preserve"> using R and SPSS.</w:t>
+      </w:r>
+    </w:p>
+    <w:p>
+      <w:pPr>
+        <w:pStyle w:val="ListParagraph"/>
+      </w:pPr>
+      <w:r>
+        <w:t>Analyzed a dataset containing 30 years’ worth of data to examine outcomes associated with prenatal cocaine exposure.</w:t>
+      </w:r>
+    </w:p>
+    <w:p>
+      <w:pPr>
+        <w:pStyle w:val="ListParagraph"/>
+      </w:pPr>
+      <w:r>
+        <w:t>Presented research findings at the Western Psychological Association 2023 Conference in Riverside, CA.</w:t>
+      </w:r>
+    </w:p>
+    <w:p>
+      <w:pPr>
+        <w:pStyle w:val="ListParagraph"/>
+        <w:numPr>
+          <w:ilvl w:val="0"/>
+          <w:numId w:val="0"/>
+        </w:numPr>
+        <w:ind w:left="720"/>
+      </w:pPr>
+    </w:p>
+    <w:p>
+      <w:pPr>
         <w:pBdr>
           <w:bottom w:val="single" w:sz="4" w:space="1" w:color="auto"/>
         </w:pBdr>
@@ -2193,7 +2552,16 @@
         <w:ind w:left="360"/>
       </w:pPr>
       <w:r>
-        <w:t>Cleaned and analyzed over 5,000 individuals’ worth of data to examine the impact of depression and anxiety on behavior in a smartphone decision-making game.</w:t>
+        <w:t xml:space="preserve">Cleaned and analyzed over 5,000 individuals’ worth of </w:t>
+      </w:r>
+      <w:r>
+        <w:t xml:space="preserve">smartphone </w:t>
+      </w:r>
+      <w:r>
+        <w:t>data to examine the impact of depression and anxiety</w:t>
+      </w:r>
+      <w:r>
+        <w:t>.</w:t>
       </w:r>
     </w:p>
     <w:p>
@@ -2326,7 +2694,10 @@
         <w:ind w:left="360"/>
       </w:pPr>
       <w:r>
-        <w:t xml:space="preserve">Analyzed language responses to prompts based on the Patient Health Questionnaire by generating word embeddings from OpenAI. </w:t>
+        <w:t>Generated</w:t>
+      </w:r>
+      <w:r>
+        <w:t xml:space="preserve"> word embeddings from OpenAI. </w:t>
       </w:r>
     </w:p>
     <w:p>
@@ -2341,11 +2712,9 @@
       <w:r>
         <w:t xml:space="preserve">Implemented NLP techniques such as computing Euclidean and Cosine distance between </w:t>
       </w:r>
-      <w:proofErr w:type="gramStart"/>
-      <w:r>
-        <w:t>embeddings, and</w:t>
-      </w:r>
-      <w:proofErr w:type="gramEnd"/>
+      <w:r>
+        <w:t>embeddings and</w:t>
+      </w:r>
       <w:r>
         <w:t xml:space="preserve"> implementing dimensionality reduction techniques.</w:t>
       </w:r>
@@ -2423,6 +2792,9 @@
         </w:rPr>
         <w:t>, University College London Causal Mapping Lab</w:t>
       </w:r>
+      <w:r>
+        <w:t xml:space="preserve"> </w:t>
+      </w:r>
     </w:p>
     <w:p>
       <w:pPr>
@@ -2434,7 +2806,7 @@
         <w:ind w:left="360"/>
       </w:pPr>
       <w:r>
-        <w:t xml:space="preserve">Original research project submitted as final coursework for BSc Psychology at UCL. </w:t>
+        <w:t xml:space="preserve">Analyzed genomic data from over one million individuals using Genomic Structural Equation Modelling to examine latent associations connecting loneliness, mental health disorders and substance use. </w:t>
       </w:r>
     </w:p>
     <w:p>
@@ -2447,7 +2819,7 @@
         <w:ind w:left="360"/>
       </w:pPr>
       <w:r>
-        <w:t xml:space="preserve">Analyzed genomic data from over one million individuals using Genomic Structural Equation Modelling to examine latent associations connecting loneliness, mental health disorders and substance use. </w:t>
+        <w:t xml:space="preserve">Conducted a Genome-Wide Association Study (GWAS) to examine genetic loci associated with loneliness. </w:t>
       </w:r>
     </w:p>
     <w:p>
@@ -2460,37 +2832,29 @@
         <w:ind w:left="360"/>
       </w:pPr>
       <w:r>
-        <w:t xml:space="preserve">Conducted a Genome-Wide Association Study (GWAS) to examine genetic loci associated with loneliness. </w:t>
-      </w:r>
-    </w:p>
-    <w:p>
-      <w:pPr>
-        <w:pStyle w:val="ListParagraph"/>
-        <w:numPr>
-          <w:ilvl w:val="0"/>
-          <w:numId w:val="5"/>
-        </w:numPr>
-        <w:ind w:left="360"/>
-      </w:pPr>
-      <w:r>
+        <w:t xml:space="preserve">Implemented Mendelian Randomization to conduct causal </w:t>
+      </w:r>
+      <w:r>
+        <w:t>inference analysis</w:t>
+      </w:r>
+      <w:r>
+        <w:t xml:space="preserve">. </w:t>
+      </w:r>
+    </w:p>
+    <w:p>
+      <w:pPr>
+        <w:pStyle w:val="ProfessionalExperience"/>
+        <w:rPr>
+          <w:b/>
+          <w:szCs w:val="24"/>
+        </w:rPr>
+      </w:pPr>
+      <w:r>
+        <w:rPr>
+          <w:b/>
+          <w:szCs w:val="24"/>
+        </w:rPr>
         <w:lastRenderedPageBreak/>
-        <w:t xml:space="preserve">Implemented Mendelian Randomization to conduct causal analyses. </w:t>
-      </w:r>
-    </w:p>
-    <w:p/>
-    <w:p>
-      <w:pPr>
-        <w:pStyle w:val="ProfessionalExperience"/>
-        <w:rPr>
-          <w:b/>
-          <w:szCs w:val="24"/>
-        </w:rPr>
-      </w:pPr>
-      <w:r>
-        <w:rPr>
-          <w:b/>
-          <w:szCs w:val="24"/>
-        </w:rPr>
         <w:t xml:space="preserve">Professional </w:t>
       </w:r>
       <w:r>
@@ -3164,19 +3528,13 @@
     <w:r>
       <w:t>.com | LinkedIn: linkedin.com/in/</w:t>
     </w:r>
-    <w:r>
-      <w:t>ma</w:t>
-    </w:r>
     <w:proofErr w:type="spellStart"/>
     <w:r>
-      <w:t>rtinellenjane</w:t>
-    </w:r>
-    <w:r>
-      <w:t xml:space="preserve"> |</w:t>
+      <w:t>martinellenjane</w:t>
     </w:r>
     <w:proofErr w:type="spellEnd"/>
     <w:r>
-      <w:t xml:space="preserve"> GitHub: github.com/</w:t>
+      <w:t xml:space="preserve"> | GitHub: github.com/</w:t>
     </w:r>
     <w:r>
       <w:t>ellenmartin11</w:t>

</xml_diff>

<commit_message>
included poster presentation path
</commit_message>
<xml_diff>
--- a/public/cv.docx
+++ b/public/cv.docx
@@ -376,6 +376,15 @@
         </w:rPr>
         <w:t xml:space="preserve"> in conferences</w:t>
       </w:r>
+      <w:r>
+        <w:rPr>
+          <w:rFonts w:ascii="Segoe UI" w:hAnsi="Segoe UI" w:cs="Segoe UI"/>
+          <w:sz w:val="22"/>
+          <w:szCs w:val="21"/>
+          <w:shd w:val="clear" w:color="auto" w:fill="FFFFFF"/>
+        </w:rPr>
+        <w:t>, reviewer experience</w:t>
+      </w:r>
     </w:p>
     <w:p>
       <w:pPr>
@@ -399,7 +408,18 @@
           <w:szCs w:val="21"/>
           <w:shd w:val="clear" w:color="auto" w:fill="FFFFFF"/>
         </w:rPr>
-        <w:t>Familiar with cloud infrastructure</w:t>
+        <w:t xml:space="preserve">Familiar with </w:t>
+      </w:r>
+      <w:r>
+        <w:rPr>
+          <w:rFonts w:ascii="Segoe UI" w:hAnsi="Segoe UI" w:cs="Segoe UI"/>
+          <w:b/>
+          <w:bCs/>
+          <w:sz w:val="22"/>
+          <w:szCs w:val="21"/>
+          <w:shd w:val="clear" w:color="auto" w:fill="FFFFFF"/>
+        </w:rPr>
+        <w:t>cloud infrastructure</w:t>
       </w:r>
       <w:r>
         <w:rPr>
@@ -428,7 +448,27 @@
           <w:szCs w:val="21"/>
           <w:shd w:val="clear" w:color="auto" w:fill="FFFFFF"/>
         </w:rPr>
-        <w:t xml:space="preserve"> and dashboarding tools.</w:t>
+        <w:t xml:space="preserve"> and </w:t>
+      </w:r>
+      <w:r>
+        <w:rPr>
+          <w:rFonts w:ascii="Segoe UI" w:hAnsi="Segoe UI" w:cs="Segoe UI"/>
+          <w:b/>
+          <w:bCs/>
+          <w:sz w:val="22"/>
+          <w:szCs w:val="21"/>
+          <w:shd w:val="clear" w:color="auto" w:fill="FFFFFF"/>
+        </w:rPr>
+        <w:t>dashboarding</w:t>
+      </w:r>
+      <w:r>
+        <w:rPr>
+          <w:rFonts w:ascii="Segoe UI" w:hAnsi="Segoe UI" w:cs="Segoe UI"/>
+          <w:sz w:val="22"/>
+          <w:szCs w:val="21"/>
+          <w:shd w:val="clear" w:color="auto" w:fill="FFFFFF"/>
+        </w:rPr>
+        <w:t xml:space="preserve"> tools.</w:t>
       </w:r>
       <w:r>
         <w:rPr>
@@ -1157,6 +1197,13 @@
         </w:rPr>
         <w:t>, Sci-kit Learn</w:t>
       </w:r>
+      <w:r>
+        <w:rPr>
+          <w:sz w:val="20"/>
+          <w:szCs w:val="20"/>
+        </w:rPr>
+        <w:t>, AI/ML Algorithms</w:t>
+      </w:r>
     </w:p>
     <w:p>
       <w:pPr>
@@ -1971,7 +2018,58 @@
           <w:sz w:val="20"/>
           <w:szCs w:val="20"/>
         </w:rPr>
-        <w:t>Dean’s Scholar</w:t>
+        <w:t>Dean’s Schola</w:t>
+      </w:r>
+      <w:r>
+        <w:rPr>
+          <w:b/>
+          <w:bCs/>
+          <w:i/>
+          <w:iCs/>
+          <w:sz w:val="20"/>
+          <w:szCs w:val="20"/>
+        </w:rPr>
+        <w:t xml:space="preserve"> </w:t>
+      </w:r>
+      <w:r>
+        <w:rPr>
+          <w:b/>
+          <w:bCs/>
+          <w:i/>
+          <w:iCs/>
+          <w:sz w:val="20"/>
+          <w:szCs w:val="20"/>
+        </w:rPr>
+        <w:t>r</w:t>
+      </w:r>
+      <w:r>
+        <w:rPr>
+          <w:b/>
+          <w:bCs/>
+          <w:i/>
+          <w:iCs/>
+          <w:sz w:val="20"/>
+          <w:szCs w:val="20"/>
+        </w:rPr>
+        <w:t xml:space="preserve"> </w:t>
+      </w:r>
+      <w:r>
+        <w:rPr>
+          <w:b/>
+          <w:bCs/>
+          <w:sz w:val="20"/>
+          <w:szCs w:val="20"/>
+        </w:rPr>
+        <w:t>▪</w:t>
+      </w:r>
+      <w:r>
+        <w:rPr>
+          <w:b/>
+          <w:bCs/>
+          <w:sz w:val="20"/>
+          <w:szCs w:val="20"/>
+        </w:rPr>
+        <w:t xml:space="preserve"> 3.9 GPA</w:t>
       </w:r>
     </w:p>
     <w:p>
@@ -2167,6 +2265,7 @@
           <w:sz w:val="20"/>
           <w:szCs w:val="20"/>
         </w:rPr>
+        <w:lastRenderedPageBreak/>
         <w:t xml:space="preserve">Anna Freud Centre, University College London </w:t>
       </w:r>
       <w:r>
@@ -2293,6 +2392,40 @@
           <w:szCs w:val="20"/>
         </w:rPr>
         <w:t>Honors Graduate</w:t>
+      </w:r>
+      <w:r>
+        <w:rPr>
+          <w:b/>
+          <w:bCs/>
+          <w:i/>
+          <w:sz w:val="20"/>
+          <w:szCs w:val="20"/>
+        </w:rPr>
+        <w:t xml:space="preserve"> </w:t>
+      </w:r>
+      <w:r>
+        <w:rPr>
+          <w:sz w:val="20"/>
+          <w:szCs w:val="20"/>
+        </w:rPr>
+        <w:t>▪</w:t>
+      </w:r>
+      <w:r>
+        <w:rPr>
+          <w:sz w:val="20"/>
+          <w:szCs w:val="20"/>
+        </w:rPr>
+        <w:t xml:space="preserve"> </w:t>
+      </w:r>
+      <w:r>
+        <w:rPr>
+          <w:b/>
+          <w:bCs/>
+          <w:i/>
+          <w:sz w:val="20"/>
+          <w:szCs w:val="20"/>
+        </w:rPr>
+        <w:t>4.0 GPA</w:t>
       </w:r>
     </w:p>
     <w:p>
@@ -2317,7 +2450,6 @@
           <w:sz w:val="20"/>
           <w:szCs w:val="20"/>
         </w:rPr>
-        <w:lastRenderedPageBreak/>
         <w:t>Coursework:</w:t>
       </w:r>
       <w:r>
@@ -2753,6 +2885,31 @@
         </w:rPr>
         <w:t xml:space="preserve">Dean’s List Graduate </w:t>
       </w:r>
+      <w:r>
+        <w:rPr>
+          <w:sz w:val="20"/>
+          <w:szCs w:val="20"/>
+        </w:rPr>
+        <w:t>▪</w:t>
+      </w:r>
+      <w:r>
+        <w:rPr>
+          <w:sz w:val="20"/>
+          <w:szCs w:val="20"/>
+        </w:rPr>
+        <w:t xml:space="preserve"> </w:t>
+      </w:r>
+      <w:r>
+        <w:rPr>
+          <w:b/>
+          <w:bCs/>
+          <w:i/>
+          <w:iCs/>
+          <w:sz w:val="20"/>
+          <w:szCs w:val="20"/>
+        </w:rPr>
+        <w:t>4.0 GPA</w:t>
+      </w:r>
     </w:p>
     <w:p>
       <w:pPr>
@@ -3902,7 +4059,6 @@
           <w:i/>
           <w:szCs w:val="24"/>
         </w:rPr>
-        <w:lastRenderedPageBreak/>
         <w:t>Research Assistant</w:t>
       </w:r>
       <w:r>
@@ -4771,6 +4927,7 @@
           <w:sz w:val="20"/>
           <w:szCs w:val="20"/>
         </w:rPr>
+        <w:lastRenderedPageBreak/>
         <w:t>Martin</w:t>
       </w:r>
       <w:r>
@@ -4929,7 +5086,6 @@
           <w:sz w:val="20"/>
           <w:szCs w:val="20"/>
         </w:rPr>
-        <w:lastRenderedPageBreak/>
         <w:t xml:space="preserve">Martin, E., </w:t>
       </w:r>
       <w:r>

</xml_diff>

<commit_message>
added data eng proj
</commit_message>
<xml_diff>
--- a/public/cv.docx
+++ b/public/cv.docx
@@ -34,7 +34,7 @@
         </w:numPr>
         <w:jc w:val="both"/>
         <w:rPr>
-          <w:rFonts w:ascii="Segoe UI" w:hAnsi="Segoe UI" w:cs="Segoe UI"/>
+          <w:rFonts w:cs="Segoe UI"/>
           <w:sz w:val="22"/>
           <w:szCs w:val="21"/>
           <w:shd w:val="clear" w:color="auto" w:fill="FFFFFF"/>
@@ -42,7 +42,7 @@
       </w:pPr>
       <w:r>
         <w:rPr>
-          <w:rFonts w:ascii="Segoe UI" w:hAnsi="Segoe UI" w:cs="Segoe UI"/>
+          <w:rFonts w:cs="Segoe UI"/>
           <w:sz w:val="22"/>
           <w:szCs w:val="21"/>
           <w:shd w:val="clear" w:color="auto" w:fill="FFFFFF"/>
@@ -51,7 +51,7 @@
       </w:r>
       <w:r>
         <w:rPr>
-          <w:rFonts w:ascii="Segoe UI" w:hAnsi="Segoe UI" w:cs="Segoe UI"/>
+          <w:rFonts w:cs="Segoe UI"/>
           <w:b/>
           <w:bCs/>
           <w:sz w:val="22"/>
@@ -62,7 +62,7 @@
       </w:r>
       <w:r>
         <w:rPr>
-          <w:rFonts w:ascii="Segoe UI" w:hAnsi="Segoe UI" w:cs="Segoe UI"/>
+          <w:rFonts w:cs="Segoe UI"/>
           <w:sz w:val="22"/>
           <w:szCs w:val="21"/>
           <w:shd w:val="clear" w:color="auto" w:fill="FFFFFF"/>
@@ -79,7 +79,7 @@
         </w:numPr>
         <w:jc w:val="both"/>
         <w:rPr>
-          <w:rFonts w:ascii="Segoe UI" w:hAnsi="Segoe UI" w:cs="Segoe UI"/>
+          <w:rFonts w:cs="Segoe UI"/>
           <w:sz w:val="22"/>
           <w:szCs w:val="21"/>
           <w:shd w:val="clear" w:color="auto" w:fill="FFFFFF"/>
@@ -88,7 +88,7 @@
       <w:proofErr w:type="spellStart"/>
       <w:r>
         <w:rPr>
-          <w:rFonts w:ascii="Segoe UI" w:hAnsi="Segoe UI" w:cs="Segoe UI"/>
+          <w:rFonts w:cs="Segoe UI"/>
           <w:b/>
           <w:bCs/>
           <w:sz w:val="22"/>
@@ -100,7 +100,7 @@
       <w:proofErr w:type="spellEnd"/>
       <w:r>
         <w:rPr>
-          <w:rFonts w:ascii="Segoe UI" w:hAnsi="Segoe UI" w:cs="Segoe UI"/>
+          <w:rFonts w:cs="Segoe UI"/>
           <w:b/>
           <w:bCs/>
           <w:sz w:val="22"/>
@@ -111,7 +111,7 @@
       </w:r>
       <w:r>
         <w:rPr>
-          <w:rFonts w:ascii="Segoe UI" w:hAnsi="Segoe UI" w:cs="Segoe UI"/>
+          <w:rFonts w:cs="Segoe UI"/>
           <w:sz w:val="22"/>
           <w:szCs w:val="21"/>
           <w:shd w:val="clear" w:color="auto" w:fill="FFFFFF"/>
@@ -128,7 +128,7 @@
         </w:numPr>
         <w:jc w:val="both"/>
         <w:rPr>
-          <w:rFonts w:ascii="Segoe UI" w:hAnsi="Segoe UI" w:cs="Segoe UI"/>
+          <w:rFonts w:cs="Segoe UI"/>
           <w:sz w:val="22"/>
           <w:szCs w:val="21"/>
           <w:shd w:val="clear" w:color="auto" w:fill="FFFFFF"/>
@@ -136,7 +136,7 @@
       </w:pPr>
       <w:r>
         <w:rPr>
-          <w:rFonts w:ascii="Segoe UI" w:hAnsi="Segoe UI" w:cs="Segoe UI"/>
+          <w:rFonts w:cs="Segoe UI"/>
           <w:b/>
           <w:bCs/>
           <w:sz w:val="22"/>
@@ -147,21 +147,12 @@
       </w:r>
       <w:r>
         <w:rPr>
-          <w:rFonts w:ascii="Segoe UI" w:hAnsi="Segoe UI" w:cs="Segoe UI"/>
+          <w:rFonts w:cs="Segoe UI"/>
           <w:sz w:val="22"/>
           <w:szCs w:val="21"/>
           <w:shd w:val="clear" w:color="auto" w:fill="FFFFFF"/>
         </w:rPr>
-        <w:t xml:space="preserve"> First-Class Dean’s List Graduate</w:t>
-      </w:r>
-      <w:r>
-        <w:rPr>
-          <w:rFonts w:ascii="Segoe UI" w:hAnsi="Segoe UI" w:cs="Segoe UI"/>
-          <w:sz w:val="22"/>
-          <w:szCs w:val="21"/>
-          <w:shd w:val="clear" w:color="auto" w:fill="FFFFFF"/>
-        </w:rPr>
-        <w:t xml:space="preserve"> (July 2021)</w:t>
+        <w:t xml:space="preserve"> First-Class Dean’s List Graduate (July 2021)</w:t>
       </w:r>
     </w:p>
     <w:p>
@@ -173,7 +164,7 @@
         </w:numPr>
         <w:jc w:val="both"/>
         <w:rPr>
-          <w:rFonts w:ascii="Segoe UI" w:hAnsi="Segoe UI" w:cs="Segoe UI"/>
+          <w:rFonts w:cs="Segoe UI"/>
           <w:sz w:val="22"/>
           <w:szCs w:val="21"/>
           <w:shd w:val="clear" w:color="auto" w:fill="FFFFFF"/>
@@ -181,7 +172,7 @@
       </w:pPr>
       <w:r>
         <w:rPr>
-          <w:rFonts w:ascii="Segoe UI" w:hAnsi="Segoe UI" w:cs="Segoe UI"/>
+          <w:rFonts w:cs="Segoe UI"/>
           <w:b/>
           <w:bCs/>
           <w:sz w:val="22"/>
@@ -192,7 +183,7 @@
       </w:r>
       <w:r>
         <w:rPr>
-          <w:rFonts w:ascii="Segoe UI" w:hAnsi="Segoe UI" w:cs="Segoe UI"/>
+          <w:rFonts w:cs="Segoe UI"/>
           <w:sz w:val="22"/>
           <w:szCs w:val="21"/>
           <w:shd w:val="clear" w:color="auto" w:fill="FFFFFF"/>
@@ -201,7 +192,7 @@
       </w:r>
       <w:r>
         <w:rPr>
-          <w:rFonts w:ascii="Segoe UI" w:hAnsi="Segoe UI" w:cs="Segoe UI"/>
+          <w:rFonts w:cs="Segoe UI"/>
           <w:sz w:val="22"/>
           <w:szCs w:val="21"/>
           <w:shd w:val="clear" w:color="auto" w:fill="FFFFFF"/>
@@ -218,7 +209,7 @@
         </w:numPr>
         <w:jc w:val="both"/>
         <w:rPr>
-          <w:rFonts w:ascii="Segoe UI" w:hAnsi="Segoe UI" w:cs="Segoe UI"/>
+          <w:rFonts w:cs="Segoe UI"/>
           <w:sz w:val="22"/>
           <w:szCs w:val="21"/>
           <w:shd w:val="clear" w:color="auto" w:fill="FFFFFF"/>
@@ -226,7 +217,7 @@
       </w:pPr>
       <w:r>
         <w:rPr>
-          <w:rFonts w:ascii="Segoe UI" w:hAnsi="Segoe UI" w:cs="Segoe UI"/>
+          <w:rFonts w:cs="Segoe UI"/>
           <w:b/>
           <w:bCs/>
           <w:sz w:val="22"/>
@@ -237,7 +228,7 @@
       </w:r>
       <w:r>
         <w:rPr>
-          <w:rFonts w:ascii="Segoe UI" w:hAnsi="Segoe UI" w:cs="Segoe UI"/>
+          <w:rFonts w:cs="Segoe UI"/>
           <w:sz w:val="22"/>
           <w:szCs w:val="21"/>
           <w:shd w:val="clear" w:color="auto" w:fill="FFFFFF"/>
@@ -246,7 +237,7 @@
       </w:r>
       <w:r>
         <w:rPr>
-          <w:rFonts w:ascii="Segoe UI" w:hAnsi="Segoe UI" w:cs="Segoe UI"/>
+          <w:rFonts w:cs="Segoe UI"/>
           <w:sz w:val="22"/>
           <w:szCs w:val="21"/>
           <w:shd w:val="clear" w:color="auto" w:fill="FFFFFF"/>
@@ -255,7 +246,7 @@
       </w:r>
       <w:r>
         <w:rPr>
-          <w:rFonts w:ascii="Segoe UI" w:hAnsi="Segoe UI" w:cs="Segoe UI"/>
+          <w:rFonts w:cs="Segoe UI"/>
           <w:sz w:val="22"/>
           <w:szCs w:val="21"/>
           <w:shd w:val="clear" w:color="auto" w:fill="FFFFFF"/>
@@ -272,7 +263,7 @@
         </w:numPr>
         <w:jc w:val="both"/>
         <w:rPr>
-          <w:rFonts w:ascii="Segoe UI" w:hAnsi="Segoe UI" w:cs="Segoe UI"/>
+          <w:rFonts w:cs="Segoe UI"/>
           <w:sz w:val="22"/>
           <w:szCs w:val="21"/>
           <w:shd w:val="clear" w:color="auto" w:fill="FFFFFF"/>
@@ -280,7 +271,7 @@
       </w:pPr>
       <w:r>
         <w:rPr>
-          <w:rFonts w:ascii="Segoe UI" w:hAnsi="Segoe UI" w:cs="Segoe UI"/>
+          <w:rFonts w:cs="Segoe UI"/>
           <w:sz w:val="22"/>
           <w:szCs w:val="21"/>
           <w:shd w:val="clear" w:color="auto" w:fill="FFFFFF"/>
@@ -297,7 +288,7 @@
         </w:numPr>
         <w:jc w:val="both"/>
         <w:rPr>
-          <w:rFonts w:ascii="Segoe UI" w:hAnsi="Segoe UI" w:cs="Segoe UI"/>
+          <w:rFonts w:cs="Segoe UI"/>
           <w:sz w:val="22"/>
           <w:szCs w:val="21"/>
           <w:shd w:val="clear" w:color="auto" w:fill="FFFFFF"/>
@@ -305,7 +296,7 @@
       </w:pPr>
       <w:r>
         <w:rPr>
-          <w:rFonts w:ascii="Segoe UI" w:hAnsi="Segoe UI" w:cs="Segoe UI"/>
+          <w:rFonts w:cs="Segoe UI"/>
           <w:b/>
           <w:bCs/>
           <w:sz w:val="22"/>
@@ -316,7 +307,7 @@
       </w:r>
       <w:r>
         <w:rPr>
-          <w:rFonts w:ascii="Segoe UI" w:hAnsi="Segoe UI" w:cs="Segoe UI"/>
+          <w:rFonts w:cs="Segoe UI"/>
           <w:sz w:val="22"/>
           <w:szCs w:val="21"/>
           <w:shd w:val="clear" w:color="auto" w:fill="FFFFFF"/>
@@ -325,7 +316,7 @@
       </w:r>
       <w:r>
         <w:rPr>
-          <w:rFonts w:ascii="Segoe UI" w:hAnsi="Segoe UI" w:cs="Segoe UI"/>
+          <w:rFonts w:cs="Segoe UI"/>
           <w:b/>
           <w:bCs/>
           <w:sz w:val="22"/>
@@ -336,49 +327,27 @@
       </w:r>
       <w:r>
         <w:rPr>
-          <w:rFonts w:ascii="Segoe UI" w:hAnsi="Segoe UI" w:cs="Segoe UI"/>
+          <w:rFonts w:cs="Segoe UI"/>
           <w:b/>
           <w:bCs/>
           <w:sz w:val="22"/>
           <w:szCs w:val="21"/>
           <w:shd w:val="clear" w:color="auto" w:fill="FFFFFF"/>
         </w:rPr>
-        <w:t xml:space="preserve">2 </w:t>
-      </w:r>
-      <w:r>
-        <w:rPr>
-          <w:rFonts w:ascii="Segoe UI" w:hAnsi="Segoe UI" w:cs="Segoe UI"/>
-          <w:b/>
-          <w:bCs/>
+        <w:t>2 research posters published</w:t>
+      </w:r>
+      <w:r>
+        <w:rPr>
+          <w:rFonts w:cs="Segoe UI"/>
           <w:sz w:val="22"/>
           <w:szCs w:val="21"/>
           <w:shd w:val="clear" w:color="auto" w:fill="FFFFFF"/>
         </w:rPr>
-        <w:t xml:space="preserve">research </w:t>
-      </w:r>
-      <w:r>
-        <w:rPr>
-          <w:rFonts w:ascii="Segoe UI" w:hAnsi="Segoe UI" w:cs="Segoe UI"/>
-          <w:b/>
-          <w:bCs/>
-          <w:sz w:val="22"/>
-          <w:szCs w:val="21"/>
-          <w:shd w:val="clear" w:color="auto" w:fill="FFFFFF"/>
-        </w:rPr>
-        <w:t>posters published</w:t>
-      </w:r>
-      <w:r>
-        <w:rPr>
-          <w:rFonts w:ascii="Segoe UI" w:hAnsi="Segoe UI" w:cs="Segoe UI"/>
-          <w:sz w:val="22"/>
-          <w:szCs w:val="21"/>
-          <w:shd w:val="clear" w:color="auto" w:fill="FFFFFF"/>
-        </w:rPr>
         <w:t xml:space="preserve"> in conferences</w:t>
       </w:r>
       <w:r>
         <w:rPr>
-          <w:rFonts w:ascii="Segoe UI" w:hAnsi="Segoe UI" w:cs="Segoe UI"/>
+          <w:rFonts w:cs="Segoe UI"/>
           <w:sz w:val="22"/>
           <w:szCs w:val="21"/>
           <w:shd w:val="clear" w:color="auto" w:fill="FFFFFF"/>
@@ -395,7 +364,7 @@
         </w:numPr>
         <w:jc w:val="both"/>
         <w:rPr>
-          <w:rFonts w:ascii="Segoe UI" w:hAnsi="Segoe UI" w:cs="Segoe UI"/>
+          <w:rFonts w:cs="Segoe UI"/>
           <w:sz w:val="22"/>
           <w:szCs w:val="21"/>
           <w:shd w:val="clear" w:color="auto" w:fill="FFFFFF"/>
@@ -403,7 +372,7 @@
       </w:pPr>
       <w:r>
         <w:rPr>
-          <w:rFonts w:ascii="Segoe UI" w:hAnsi="Segoe UI" w:cs="Segoe UI"/>
+          <w:rFonts w:cs="Segoe UI"/>
           <w:sz w:val="22"/>
           <w:szCs w:val="21"/>
           <w:shd w:val="clear" w:color="auto" w:fill="FFFFFF"/>
@@ -412,7 +381,7 @@
       </w:r>
       <w:r>
         <w:rPr>
-          <w:rFonts w:ascii="Segoe UI" w:hAnsi="Segoe UI" w:cs="Segoe UI"/>
+          <w:rFonts w:cs="Segoe UI"/>
           <w:b/>
           <w:bCs/>
           <w:sz w:val="22"/>
@@ -423,7 +392,7 @@
       </w:r>
       <w:r>
         <w:rPr>
-          <w:rFonts w:ascii="Segoe UI" w:hAnsi="Segoe UI" w:cs="Segoe UI"/>
+          <w:rFonts w:cs="Segoe UI"/>
           <w:sz w:val="22"/>
           <w:szCs w:val="21"/>
           <w:shd w:val="clear" w:color="auto" w:fill="FFFFFF"/>
@@ -432,7 +401,7 @@
       </w:r>
       <w:r>
         <w:rPr>
-          <w:rFonts w:ascii="Segoe UI" w:hAnsi="Segoe UI" w:cs="Segoe UI"/>
+          <w:rFonts w:cs="Segoe UI"/>
           <w:b/>
           <w:bCs/>
           <w:sz w:val="22"/>
@@ -443,7 +412,7 @@
       </w:r>
       <w:r>
         <w:rPr>
-          <w:rFonts w:ascii="Segoe UI" w:hAnsi="Segoe UI" w:cs="Segoe UI"/>
+          <w:rFonts w:cs="Segoe UI"/>
           <w:sz w:val="22"/>
           <w:szCs w:val="21"/>
           <w:shd w:val="clear" w:color="auto" w:fill="FFFFFF"/>
@@ -452,7 +421,7 @@
       </w:r>
       <w:r>
         <w:rPr>
-          <w:rFonts w:ascii="Segoe UI" w:hAnsi="Segoe UI" w:cs="Segoe UI"/>
+          <w:rFonts w:cs="Segoe UI"/>
           <w:b/>
           <w:bCs/>
           <w:sz w:val="22"/>
@@ -463,7 +432,7 @@
       </w:r>
       <w:r>
         <w:rPr>
-          <w:rFonts w:ascii="Segoe UI" w:hAnsi="Segoe UI" w:cs="Segoe UI"/>
+          <w:rFonts w:cs="Segoe UI"/>
           <w:sz w:val="22"/>
           <w:szCs w:val="21"/>
           <w:shd w:val="clear" w:color="auto" w:fill="FFFFFF"/>
@@ -472,7 +441,7 @@
       </w:r>
       <w:r>
         <w:rPr>
-          <w:rFonts w:ascii="Segoe UI" w:hAnsi="Segoe UI" w:cs="Segoe UI"/>
+          <w:rFonts w:cs="Segoe UI"/>
           <w:sz w:val="22"/>
           <w:szCs w:val="21"/>
           <w:shd w:val="clear" w:color="auto" w:fill="FFFFFF"/>
@@ -489,7 +458,7 @@
         </w:numPr>
         <w:jc w:val="both"/>
         <w:rPr>
-          <w:rFonts w:ascii="Segoe UI" w:hAnsi="Segoe UI" w:cs="Segoe UI"/>
+          <w:rFonts w:cs="Segoe UI"/>
           <w:sz w:val="22"/>
           <w:szCs w:val="21"/>
           <w:shd w:val="clear" w:color="auto" w:fill="FFFFFF"/>
@@ -497,7 +466,7 @@
       </w:pPr>
       <w:r>
         <w:rPr>
-          <w:rFonts w:ascii="Segoe UI" w:hAnsi="Segoe UI" w:cs="Segoe UI"/>
+          <w:rFonts w:cs="Segoe UI"/>
           <w:sz w:val="22"/>
           <w:szCs w:val="21"/>
           <w:shd w:val="clear" w:color="auto" w:fill="FFFFFF"/>
@@ -506,7 +475,7 @@
       </w:r>
       <w:r>
         <w:rPr>
-          <w:rFonts w:ascii="Segoe UI" w:hAnsi="Segoe UI" w:cs="Segoe UI"/>
+          <w:rFonts w:cs="Segoe UI"/>
           <w:b/>
           <w:bCs/>
           <w:sz w:val="22"/>
@@ -517,7 +486,7 @@
       </w:r>
       <w:r>
         <w:rPr>
-          <w:rFonts w:ascii="Segoe UI" w:hAnsi="Segoe UI" w:cs="Segoe UI"/>
+          <w:rFonts w:cs="Segoe UI"/>
           <w:sz w:val="22"/>
           <w:szCs w:val="21"/>
           <w:shd w:val="clear" w:color="auto" w:fill="FFFFFF"/>
@@ -526,7 +495,7 @@
       </w:r>
       <w:r>
         <w:rPr>
-          <w:rFonts w:ascii="Segoe UI" w:hAnsi="Segoe UI" w:cs="Segoe UI"/>
+          <w:rFonts w:cs="Segoe UI"/>
           <w:b/>
           <w:bCs/>
           <w:sz w:val="22"/>
@@ -537,7 +506,7 @@
       </w:r>
       <w:r>
         <w:rPr>
-          <w:rFonts w:ascii="Segoe UI" w:hAnsi="Segoe UI" w:cs="Segoe UI"/>
+          <w:rFonts w:cs="Segoe UI"/>
           <w:sz w:val="22"/>
           <w:szCs w:val="21"/>
           <w:shd w:val="clear" w:color="auto" w:fill="FFFFFF"/>
@@ -546,7 +515,7 @@
       </w:r>
       <w:r>
         <w:rPr>
-          <w:rFonts w:ascii="Segoe UI" w:hAnsi="Segoe UI" w:cs="Segoe UI"/>
+          <w:rFonts w:cs="Segoe UI"/>
           <w:b/>
           <w:bCs/>
           <w:sz w:val="22"/>
@@ -557,7 +526,7 @@
       </w:r>
       <w:r>
         <w:rPr>
-          <w:rFonts w:ascii="Segoe UI" w:hAnsi="Segoe UI" w:cs="Segoe UI"/>
+          <w:rFonts w:cs="Segoe UI"/>
           <w:sz w:val="22"/>
           <w:szCs w:val="21"/>
           <w:shd w:val="clear" w:color="auto" w:fill="FFFFFF"/>
@@ -566,7 +535,7 @@
       </w:r>
       <w:r>
         <w:rPr>
-          <w:rFonts w:ascii="Segoe UI" w:hAnsi="Segoe UI" w:cs="Segoe UI"/>
+          <w:rFonts w:cs="Segoe UI"/>
           <w:sz w:val="22"/>
           <w:szCs w:val="21"/>
           <w:shd w:val="clear" w:color="auto" w:fill="FFFFFF"/>
@@ -583,7 +552,7 @@
         </w:numPr>
         <w:jc w:val="both"/>
         <w:rPr>
-          <w:rFonts w:ascii="Segoe UI" w:hAnsi="Segoe UI" w:cs="Segoe UI"/>
+          <w:rFonts w:cs="Segoe UI"/>
           <w:sz w:val="22"/>
           <w:szCs w:val="21"/>
           <w:shd w:val="clear" w:color="auto" w:fill="FFFFFF"/>
@@ -591,7 +560,7 @@
       </w:pPr>
       <w:r>
         <w:rPr>
-          <w:rFonts w:ascii="Segoe UI" w:hAnsi="Segoe UI" w:cs="Segoe UI"/>
+          <w:rFonts w:cs="Segoe UI"/>
           <w:sz w:val="22"/>
           <w:szCs w:val="21"/>
           <w:shd w:val="clear" w:color="auto" w:fill="FFFFFF"/>
@@ -600,7 +569,7 @@
       </w:r>
       <w:r>
         <w:rPr>
-          <w:rFonts w:ascii="Segoe UI" w:hAnsi="Segoe UI" w:cs="Segoe UI"/>
+          <w:rFonts w:cs="Segoe UI"/>
           <w:b/>
           <w:bCs/>
           <w:sz w:val="22"/>
@@ -611,7 +580,7 @@
       </w:r>
       <w:r>
         <w:rPr>
-          <w:rFonts w:ascii="Segoe UI" w:hAnsi="Segoe UI" w:cs="Segoe UI"/>
+          <w:rFonts w:cs="Segoe UI"/>
           <w:sz w:val="22"/>
           <w:szCs w:val="21"/>
           <w:shd w:val="clear" w:color="auto" w:fill="FFFFFF"/>
@@ -2018,29 +1987,7 @@
           <w:sz w:val="20"/>
           <w:szCs w:val="20"/>
         </w:rPr>
-        <w:t>Dean’s Schola</w:t>
-      </w:r>
-      <w:r>
-        <w:rPr>
-          <w:b/>
-          <w:bCs/>
-          <w:i/>
-          <w:iCs/>
-          <w:sz w:val="20"/>
-          <w:szCs w:val="20"/>
-        </w:rPr>
-        <w:t xml:space="preserve"> </w:t>
-      </w:r>
-      <w:r>
-        <w:rPr>
-          <w:b/>
-          <w:bCs/>
-          <w:i/>
-          <w:iCs/>
-          <w:sz w:val="20"/>
-          <w:szCs w:val="20"/>
-        </w:rPr>
-        <w:t>r</w:t>
+        <w:t>Dean’s Scholar</w:t>
       </w:r>
       <w:r>
         <w:rPr>
@@ -2202,6 +2149,27 @@
         <w:t>PySpark</w:t>
       </w:r>
       <w:proofErr w:type="spellEnd"/>
+      <w:r>
+        <w:rPr>
+          <w:sz w:val="20"/>
+          <w:szCs w:val="20"/>
+        </w:rPr>
+        <w:t xml:space="preserve"> </w:t>
+      </w:r>
+      <w:r>
+        <w:rPr>
+          <w:sz w:val="20"/>
+          <w:szCs w:val="20"/>
+        </w:rPr>
+        <w:t xml:space="preserve">▪ </w:t>
+      </w:r>
+      <w:r>
+        <w:rPr>
+          <w:sz w:val="20"/>
+          <w:szCs w:val="20"/>
+        </w:rPr>
+        <w:t>Neo4j</w:t>
+      </w:r>
     </w:p>
     <w:p>
       <w:pPr>
@@ -2265,108 +2233,108 @@
           <w:sz w:val="20"/>
           <w:szCs w:val="20"/>
         </w:rPr>
+        <w:t xml:space="preserve">Anna Freud Centre, University College London </w:t>
+      </w:r>
+      <w:r>
+        <w:rPr>
+          <w:b/>
+          <w:sz w:val="20"/>
+          <w:szCs w:val="20"/>
+        </w:rPr>
+        <w:t xml:space="preserve">▪ </w:t>
+      </w:r>
+      <w:r>
+        <w:rPr>
+          <w:b/>
+          <w:sz w:val="20"/>
+          <w:szCs w:val="20"/>
+        </w:rPr>
+        <w:t>London</w:t>
+      </w:r>
+      <w:r>
+        <w:rPr>
+          <w:b/>
+          <w:sz w:val="20"/>
+          <w:szCs w:val="20"/>
+        </w:rPr>
+        <w:t xml:space="preserve">, </w:t>
+      </w:r>
+      <w:r>
+        <w:rPr>
+          <w:b/>
+          <w:sz w:val="20"/>
+          <w:szCs w:val="20"/>
+        </w:rPr>
+        <w:t>United Kingdom</w:t>
+      </w:r>
+      <w:r>
+        <w:rPr>
+          <w:b/>
+          <w:sz w:val="20"/>
+          <w:szCs w:val="20"/>
+        </w:rPr>
+        <w:tab/>
+      </w:r>
+      <w:r>
+        <w:rPr>
+          <w:b/>
+          <w:sz w:val="20"/>
+          <w:szCs w:val="20"/>
+        </w:rPr>
+        <w:tab/>
+      </w:r>
+      <w:r>
+        <w:rPr>
+          <w:b/>
+          <w:sz w:val="20"/>
+          <w:szCs w:val="20"/>
+        </w:rPr>
+        <w:tab/>
+      </w:r>
+      <w:proofErr w:type="gramStart"/>
+      <w:r>
+        <w:rPr>
+          <w:b/>
+          <w:sz w:val="20"/>
+          <w:szCs w:val="20"/>
+        </w:rPr>
+        <w:t xml:space="preserve">   </w:t>
+      </w:r>
+      <w:r>
+        <w:rPr>
+          <w:szCs w:val="24"/>
+        </w:rPr>
+        <w:t>(</w:t>
+      </w:r>
+      <w:proofErr w:type="gramEnd"/>
+      <w:r>
+        <w:rPr>
+          <w:szCs w:val="24"/>
+        </w:rPr>
+        <w:t xml:space="preserve">September 2021 - </w:t>
+      </w:r>
+      <w:r>
+        <w:rPr>
+          <w:szCs w:val="24"/>
+        </w:rPr>
+        <w:t>July 2023)</w:t>
+      </w:r>
+    </w:p>
+    <w:p>
+      <w:pPr>
+        <w:rPr>
+          <w:i/>
+          <w:sz w:val="20"/>
+          <w:szCs w:val="20"/>
+        </w:rPr>
+      </w:pPr>
+      <w:r>
+        <w:rPr>
+          <w:i/>
+          <w:sz w:val="20"/>
+          <w:szCs w:val="20"/>
+        </w:rPr>
         <w:lastRenderedPageBreak/>
-        <w:t xml:space="preserve">Anna Freud Centre, University College London </w:t>
-      </w:r>
-      <w:r>
-        <w:rPr>
-          <w:b/>
-          <w:sz w:val="20"/>
-          <w:szCs w:val="20"/>
-        </w:rPr>
-        <w:t xml:space="preserve">▪ </w:t>
-      </w:r>
-      <w:r>
-        <w:rPr>
-          <w:b/>
-          <w:sz w:val="20"/>
-          <w:szCs w:val="20"/>
-        </w:rPr>
-        <w:t>London</w:t>
-      </w:r>
-      <w:r>
-        <w:rPr>
-          <w:b/>
-          <w:sz w:val="20"/>
-          <w:szCs w:val="20"/>
-        </w:rPr>
-        <w:t xml:space="preserve">, </w:t>
-      </w:r>
-      <w:r>
-        <w:rPr>
-          <w:b/>
-          <w:sz w:val="20"/>
-          <w:szCs w:val="20"/>
-        </w:rPr>
-        <w:t>United Kingdom</w:t>
-      </w:r>
-      <w:r>
-        <w:rPr>
-          <w:b/>
-          <w:sz w:val="20"/>
-          <w:szCs w:val="20"/>
-        </w:rPr>
-        <w:tab/>
-      </w:r>
-      <w:r>
-        <w:rPr>
-          <w:b/>
-          <w:sz w:val="20"/>
-          <w:szCs w:val="20"/>
-        </w:rPr>
-        <w:tab/>
-      </w:r>
-      <w:r>
-        <w:rPr>
-          <w:b/>
-          <w:sz w:val="20"/>
-          <w:szCs w:val="20"/>
-        </w:rPr>
-        <w:tab/>
-      </w:r>
-      <w:proofErr w:type="gramStart"/>
-      <w:r>
-        <w:rPr>
-          <w:b/>
-          <w:sz w:val="20"/>
-          <w:szCs w:val="20"/>
-        </w:rPr>
-        <w:t xml:space="preserve">   </w:t>
-      </w:r>
-      <w:r>
-        <w:rPr>
-          <w:szCs w:val="24"/>
-        </w:rPr>
-        <w:t>(</w:t>
-      </w:r>
-      <w:proofErr w:type="gramEnd"/>
-      <w:r>
-        <w:rPr>
-          <w:szCs w:val="24"/>
-        </w:rPr>
-        <w:t xml:space="preserve">September 2021 - </w:t>
-      </w:r>
-      <w:r>
-        <w:rPr>
-          <w:szCs w:val="24"/>
-        </w:rPr>
-        <w:t>July 2023)</w:t>
-      </w:r>
-    </w:p>
-    <w:p>
-      <w:pPr>
-        <w:rPr>
-          <w:i/>
-          <w:sz w:val="20"/>
-          <w:szCs w:val="20"/>
-        </w:rPr>
-      </w:pPr>
-      <w:r>
-        <w:rPr>
-          <w:i/>
-          <w:sz w:val="20"/>
-          <w:szCs w:val="20"/>
-        </w:rPr>
         <w:t xml:space="preserve">Master of Research in Developmental Neuroscience and Psychopathology </w:t>
       </w:r>
       <w:r>
@@ -2458,14 +2426,20 @@
           <w:szCs w:val="20"/>
         </w:rPr>
         <w:br/>
-        <w:t>Data Visualization ▪</w:t>
-      </w:r>
-      <w:r>
-        <w:rPr>
-          <w:sz w:val="20"/>
-          <w:szCs w:val="20"/>
-        </w:rPr>
-        <w:t xml:space="preserve"> Dimension Reduction </w:t>
+      </w:r>
+      <w:r>
+        <w:rPr>
+          <w:sz w:val="20"/>
+          <w:szCs w:val="20"/>
+        </w:rPr>
+        <w:t xml:space="preserve">Neuroimaging Techniques </w:t>
+      </w:r>
+      <w:r>
+        <w:rPr>
+          <w:sz w:val="20"/>
+          <w:szCs w:val="20"/>
+        </w:rPr>
+        <w:t xml:space="preserve">Data </w:t>
       </w:r>
       <w:r>
         <w:rPr>
@@ -2479,6 +2453,69 @@
           <w:sz w:val="20"/>
           <w:szCs w:val="20"/>
         </w:rPr>
+        <w:t xml:space="preserve"> </w:t>
+      </w:r>
+      <w:r>
+        <w:rPr>
+          <w:sz w:val="20"/>
+          <w:szCs w:val="20"/>
+        </w:rPr>
+        <w:t xml:space="preserve">Advanced Multivariate Statistics </w:t>
+      </w:r>
+      <w:r>
+        <w:rPr>
+          <w:sz w:val="20"/>
+          <w:szCs w:val="20"/>
+        </w:rPr>
+        <w:t>▪</w:t>
+      </w:r>
+      <w:r>
+        <w:rPr>
+          <w:sz w:val="20"/>
+          <w:szCs w:val="20"/>
+        </w:rPr>
+        <w:t xml:space="preserve"> </w:t>
+      </w:r>
+      <w:r>
+        <w:rPr>
+          <w:sz w:val="20"/>
+          <w:szCs w:val="20"/>
+        </w:rPr>
+        <w:t xml:space="preserve">Developmental &amp; Clinical Psychology </w:t>
+      </w:r>
+      <w:r>
+        <w:rPr>
+          <w:sz w:val="20"/>
+          <w:szCs w:val="20"/>
+        </w:rPr>
+        <w:t>▪</w:t>
+      </w:r>
+      <w:r>
+        <w:rPr>
+          <w:sz w:val="20"/>
+          <w:szCs w:val="20"/>
+        </w:rPr>
+        <w:t xml:space="preserve"> </w:t>
+      </w:r>
+      <w:r>
+        <w:rPr>
+          <w:sz w:val="20"/>
+          <w:szCs w:val="20"/>
+        </w:rPr>
+        <w:t xml:space="preserve">Dimension Reduction </w:t>
+      </w:r>
+      <w:r>
+        <w:rPr>
+          <w:sz w:val="20"/>
+          <w:szCs w:val="20"/>
+        </w:rPr>
+        <w:t>▪</w:t>
+      </w:r>
+      <w:r>
+        <w:rPr>
+          <w:sz w:val="20"/>
+          <w:szCs w:val="20"/>
+        </w:rPr>
         <w:t xml:space="preserve"> Path Modeling</w:t>
       </w:r>
       <w:r>
@@ -2500,27 +2537,6 @@
           <w:sz w:val="20"/>
           <w:szCs w:val="20"/>
         </w:rPr>
-        <w:t>Statistics</w:t>
-      </w:r>
-      <w:r>
-        <w:rPr>
-          <w:sz w:val="20"/>
-          <w:szCs w:val="20"/>
-        </w:rPr>
-        <w:t xml:space="preserve"> ▪</w:t>
-      </w:r>
-      <w:r>
-        <w:rPr>
-          <w:sz w:val="20"/>
-          <w:szCs w:val="20"/>
-        </w:rPr>
-        <w:t xml:space="preserve"> </w:t>
-      </w:r>
-      <w:r>
-        <w:rPr>
-          <w:sz w:val="20"/>
-          <w:szCs w:val="20"/>
-        </w:rPr>
         <w:t xml:space="preserve">Research Publication </w:t>
       </w:r>
       <w:r>
@@ -2542,7 +2558,7 @@
           <w:sz w:val="20"/>
           <w:szCs w:val="20"/>
         </w:rPr>
-        <w:t>Neuroimaging</w:t>
+        <w:t>Meta-Analysis</w:t>
       </w:r>
       <w:r>
         <w:rPr>
@@ -2570,14 +2586,7 @@
           <w:sz w:val="20"/>
           <w:szCs w:val="20"/>
         </w:rPr>
-        <w:t>Meta-Analysis</w:t>
-      </w:r>
-      <w:r>
-        <w:rPr>
-          <w:sz w:val="20"/>
-          <w:szCs w:val="20"/>
-        </w:rPr>
-        <w:t xml:space="preserve"> </w:t>
+        <w:t xml:space="preserve">Parent-Child Relationships </w:t>
       </w:r>
       <w:r>
         <w:rPr>
@@ -2598,7 +2607,28 @@
           <w:sz w:val="20"/>
           <w:szCs w:val="20"/>
         </w:rPr>
-        <w:t>Methods in Developmental Neuroscience</w:t>
+        <w:t xml:space="preserve">Interpersonal Violence </w:t>
+      </w:r>
+      <w:r>
+        <w:rPr>
+          <w:sz w:val="20"/>
+          <w:szCs w:val="20"/>
+        </w:rPr>
+        <w:t>▪</w:t>
+      </w:r>
+      <w:r>
+        <w:rPr>
+          <w:sz w:val="20"/>
+          <w:szCs w:val="20"/>
+        </w:rPr>
+        <w:t xml:space="preserve"> </w:t>
+      </w:r>
+      <w:r>
+        <w:rPr>
+          <w:sz w:val="20"/>
+          <w:szCs w:val="20"/>
+        </w:rPr>
+        <w:t>Substance Misuse</w:t>
       </w:r>
     </w:p>
     <w:p>
@@ -3132,6 +3162,55 @@
         </w:rPr>
         <w:t>Clinical Psychology</w:t>
       </w:r>
+      <w:r>
+        <w:rPr>
+          <w:sz w:val="20"/>
+          <w:szCs w:val="20"/>
+        </w:rPr>
+        <w:t xml:space="preserve"> </w:t>
+      </w:r>
+      <w:r>
+        <w:rPr>
+          <w:sz w:val="20"/>
+          <w:szCs w:val="20"/>
+        </w:rPr>
+        <w:t>▪</w:t>
+      </w:r>
+      <w:r>
+        <w:rPr>
+          <w:sz w:val="20"/>
+          <w:szCs w:val="20"/>
+        </w:rPr>
+        <w:t xml:space="preserve"> </w:t>
+      </w:r>
+      <w:r>
+        <w:rPr>
+          <w:sz w:val="20"/>
+          <w:szCs w:val="20"/>
+        </w:rPr>
+        <w:t xml:space="preserve">Research Methods in Psychology </w:t>
+      </w:r>
+      <w:r>
+        <w:rPr>
+          <w:sz w:val="20"/>
+          <w:szCs w:val="20"/>
+        </w:rPr>
+        <w:t>▪</w:t>
+      </w:r>
+      <w:r>
+        <w:rPr>
+          <w:sz w:val="20"/>
+          <w:szCs w:val="20"/>
+        </w:rPr>
+        <w:t xml:space="preserve"> </w:t>
+      </w:r>
+      <w:r>
+        <w:rPr>
+          <w:sz w:val="20"/>
+          <w:szCs w:val="20"/>
+        </w:rPr>
+        <w:t>Qualitative Research Methods</w:t>
+      </w:r>
     </w:p>
     <w:p>
       <w:pPr>
@@ -3228,6 +3307,34 @@
         </w:rPr>
         <w:t xml:space="preserve"> High-Performance Clusters</w:t>
       </w:r>
+      <w:r>
+        <w:rPr>
+          <w:sz w:val="20"/>
+          <w:szCs w:val="20"/>
+        </w:rPr>
+        <w:t xml:space="preserve"> </w:t>
+      </w:r>
+      <w:r>
+        <w:rPr>
+          <w:sz w:val="20"/>
+          <w:szCs w:val="20"/>
+        </w:rPr>
+        <w:t>▪</w:t>
+      </w:r>
+      <w:r>
+        <w:rPr>
+          <w:sz w:val="20"/>
+          <w:szCs w:val="20"/>
+        </w:rPr>
+        <w:t xml:space="preserve"> </w:t>
+      </w:r>
+      <w:r>
+        <w:rPr>
+          <w:sz w:val="20"/>
+          <w:szCs w:val="20"/>
+        </w:rPr>
+        <w:t>Gorilla Experiment Builder</w:t>
+      </w:r>
     </w:p>
     <w:p>
       <w:pPr>
@@ -3490,7 +3597,20 @@
         <w:t>data</w:t>
       </w:r>
       <w:r>
-        <w:t xml:space="preserve"> from different sources for a final grant report.</w:t>
+        <w:t xml:space="preserve"> from different sources for a final grant report</w:t>
+      </w:r>
+      <w:r>
+        <w:t xml:space="preserve">, consisting of data from </w:t>
+      </w:r>
+      <w:r>
+        <w:rPr>
+          <w:b/>
+          <w:bCs/>
+        </w:rPr>
+        <w:t>over 200 clients</w:t>
+      </w:r>
+      <w:r>
+        <w:t>.</w:t>
       </w:r>
     </w:p>
     <w:p>
@@ -3517,7 +3637,13 @@
         <w:t xml:space="preserve">for </w:t>
       </w:r>
       <w:r>
-        <w:t>department supervisors and program donors.</w:t>
+        <w:t xml:space="preserve">department supervisors </w:t>
+      </w:r>
+      <w:r>
+        <w:t>and presented to Connecticut state</w:t>
+      </w:r>
+      <w:r>
+        <w:t xml:space="preserve"> program donors.</w:t>
       </w:r>
     </w:p>
     <w:p>
@@ -3559,7 +3685,16 @@
         <w:t xml:space="preserve"> A</w:t>
       </w:r>
       <w:r>
-        <w:t>ssisted clients with seeking and obtaining employment.</w:t>
+        <w:t xml:space="preserve">ssisted </w:t>
+      </w:r>
+      <w:r>
+        <w:t xml:space="preserve">around 5 </w:t>
+      </w:r>
+      <w:r>
+        <w:t>clients with seeking and obtaining employment</w:t>
+      </w:r>
+      <w:r>
+        <w:t xml:space="preserve"> by conducting employment assessments and generating tailored resumes. Enrolled 4 clients into higher-education certification programs.</w:t>
       </w:r>
     </w:p>
     <w:p/>
@@ -3704,7 +3839,13 @@
         <w:t xml:space="preserve">mplemented </w:t>
       </w:r>
       <w:r>
-        <w:t xml:space="preserve">and developed economic decision-making models and computational models of mood on data collected for a longitudinal </w:t>
+        <w:t xml:space="preserve">and developed economic decision-making models and computational models of mood on data collected for a </w:t>
+      </w:r>
+      <w:r>
+        <w:t xml:space="preserve">five-year </w:t>
+      </w:r>
+      <w:r>
+        <w:t xml:space="preserve">longitudinal </w:t>
       </w:r>
       <w:r>
         <w:rPr>
@@ -3733,6 +3874,9 @@
       <w:r>
         <w:t xml:space="preserve"> using Python, R and MATLAB</w:t>
       </w:r>
+      <w:r>
+        <w:t>.</w:t>
+      </w:r>
     </w:p>
     <w:p>
       <w:pPr>
@@ -3749,13 +3893,22 @@
         <w:t>C</w:t>
       </w:r>
       <w:r>
-        <w:t xml:space="preserve">ollection </w:t>
-      </w:r>
-      <w:r>
-        <w:t xml:space="preserve">and analysis </w:t>
-      </w:r>
-      <w:r>
-        <w:t xml:space="preserve">of </w:t>
+        <w:t>ollec</w:t>
+      </w:r>
+      <w:r>
+        <w:t>ted</w:t>
+      </w:r>
+      <w:r>
+        <w:t xml:space="preserve"> </w:t>
+      </w:r>
+      <w:r>
+        <w:t xml:space="preserve">and </w:t>
+      </w:r>
+      <w:r>
+        <w:t>analyzed</w:t>
+      </w:r>
+      <w:r>
+        <w:t xml:space="preserve"> </w:t>
       </w:r>
       <w:r>
         <w:rPr>
@@ -3765,6 +3918,16 @@
         <w:t>neuroimaging</w:t>
       </w:r>
       <w:r>
+        <w:rPr>
+          <w:b/>
+          <w:bCs/>
+        </w:rPr>
+        <w:t xml:space="preserve"> data</w:t>
+      </w:r>
+      <w:r>
+        <w:t xml:space="preserve"> from over 12 participants</w:t>
+      </w:r>
+      <w:r>
         <w:t xml:space="preserve">, </w:t>
       </w:r>
       <w:r>
@@ -3778,25 +3941,26 @@
         <w:t xml:space="preserve"> app</w:t>
       </w:r>
       <w:r>
+        <w:t xml:space="preserve"> from 100 participants</w:t>
+      </w:r>
+      <w:r>
         <w:t xml:space="preserve">, </w:t>
       </w:r>
       <w:r>
         <w:t xml:space="preserve">survey </w:t>
       </w:r>
       <w:r>
-        <w:t xml:space="preserve">and interview </w:t>
-      </w:r>
-      <w:r>
-        <w:t>data</w:t>
-      </w:r>
-      <w:r>
-        <w:t xml:space="preserve"> from 100 participants</w:t>
-      </w:r>
-      <w:r>
-        <w:t>, including conducting clinical interviews.</w:t>
-      </w:r>
-      <w:r>
-        <w:t xml:space="preserve"> </w:t>
+        <w:t xml:space="preserve">and conducting </w:t>
+      </w:r>
+      <w:r>
+        <w:rPr>
+          <w:b/>
+          <w:bCs/>
+        </w:rPr>
+        <w:t>SCID clinical interviews</w:t>
+      </w:r>
+      <w:r>
+        <w:t xml:space="preserve"> with 5 participants.</w:t>
       </w:r>
     </w:p>
     <w:p>
@@ -3826,7 +3990,10 @@
         <w:t>tasks to be delivered on a smartphone ap</w:t>
       </w:r>
       <w:r>
-        <w:t>p, and drafting study protocols.</w:t>
+        <w:t>p, drafting study protocols</w:t>
+      </w:r>
+      <w:r>
+        <w:t xml:space="preserve"> and payment scheduling.</w:t>
       </w:r>
     </w:p>
     <w:p>
@@ -3880,7 +4047,10 @@
         <w:t xml:space="preserve"> over a 12-month period</w:t>
       </w:r>
       <w:r>
-        <w:t>, improving protocols reimbursing participants on time according to study completion.</w:t>
+        <w:t>, improving protocols reimbursing participants on time</w:t>
+      </w:r>
+      <w:r>
+        <w:t xml:space="preserve">, and improving participant completion rates of monthly follow-ups. </w:t>
       </w:r>
     </w:p>
     <w:p>
@@ -3930,6 +4100,7 @@
           <w:b/>
           <w:bCs/>
         </w:rPr>
+        <w:lastRenderedPageBreak/>
         <w:t xml:space="preserve">Data pipelines: </w:t>
       </w:r>
       <w:r>
@@ -3966,6 +4137,337 @@
         <w:t>).</w:t>
       </w:r>
     </w:p>
+    <w:p>
+      <w:pPr>
+        <w:pStyle w:val="ListParagraph"/>
+        <w:numPr>
+          <w:ilvl w:val="0"/>
+          <w:numId w:val="0"/>
+        </w:numPr>
+        <w:ind w:left="720"/>
+      </w:pPr>
+    </w:p>
+    <w:p>
+      <w:pPr>
+        <w:pStyle w:val="ProfessionalExperience"/>
+        <w:rPr>
+          <w:szCs w:val="24"/>
+        </w:rPr>
+      </w:pPr>
+      <w:r>
+        <w:rPr>
+          <w:b/>
+          <w:szCs w:val="24"/>
+        </w:rPr>
+        <w:t>Yale University Child Study Center</w:t>
+      </w:r>
+      <w:r>
+        <w:rPr>
+          <w:b/>
+          <w:szCs w:val="24"/>
+        </w:rPr>
+        <w:t xml:space="preserve"> ▪ </w:t>
+      </w:r>
+      <w:r>
+        <w:rPr>
+          <w:b/>
+          <w:szCs w:val="24"/>
+        </w:rPr>
+        <w:t>New Haven,</w:t>
+      </w:r>
+      <w:r>
+        <w:rPr>
+          <w:b/>
+          <w:szCs w:val="24"/>
+        </w:rPr>
+        <w:t xml:space="preserve"> </w:t>
+      </w:r>
+      <w:r>
+        <w:rPr>
+          <w:b/>
+          <w:szCs w:val="24"/>
+        </w:rPr>
+        <w:t>CT</w:t>
+      </w:r>
+      <w:r>
+        <w:rPr>
+          <w:szCs w:val="24"/>
+        </w:rPr>
+        <w:tab/>
+      </w:r>
+      <w:r>
+        <w:rPr>
+          <w:szCs w:val="24"/>
+        </w:rPr>
+        <w:t>August</w:t>
+      </w:r>
+      <w:r>
+        <w:rPr>
+          <w:szCs w:val="24"/>
+        </w:rPr>
+        <w:t xml:space="preserve"> </w:t>
+      </w:r>
+      <w:r>
+        <w:rPr>
+          <w:szCs w:val="24"/>
+        </w:rPr>
+        <w:t>2022 - June</w:t>
+      </w:r>
+      <w:r>
+        <w:rPr>
+          <w:szCs w:val="24"/>
+        </w:rPr>
+        <w:t xml:space="preserve"> </w:t>
+      </w:r>
+      <w:r>
+        <w:rPr>
+          <w:szCs w:val="24"/>
+        </w:rPr>
+        <w:t>2023</w:t>
+      </w:r>
+    </w:p>
+    <w:p>
+      <w:pPr>
+        <w:pStyle w:val="ProfessionalExperience"/>
+        <w:rPr>
+          <w:i/>
+          <w:szCs w:val="24"/>
+        </w:rPr>
+      </w:pPr>
+      <w:r>
+        <w:rPr>
+          <w:i/>
+          <w:szCs w:val="24"/>
+        </w:rPr>
+        <w:t>Research Assistant</w:t>
+      </w:r>
+      <w:r>
+        <w:rPr>
+          <w:i/>
+          <w:szCs w:val="24"/>
+        </w:rPr>
+        <w:t xml:space="preserve">, </w:t>
+      </w:r>
+      <w:r>
+        <w:rPr>
+          <w:i/>
+          <w:szCs w:val="24"/>
+        </w:rPr>
+        <w:t>Stover Lab</w:t>
+      </w:r>
+    </w:p>
+    <w:p>
+      <w:pPr>
+        <w:pStyle w:val="ListParagraph"/>
+      </w:pPr>
+      <w:r>
+        <w:rPr>
+          <w:b/>
+          <w:bCs/>
+        </w:rPr>
+        <w:t>Clinical interviewing</w:t>
+      </w:r>
+      <w:r>
+        <w:rPr>
+          <w:b/>
+          <w:bCs/>
+        </w:rPr>
+        <w:t xml:space="preserve">, </w:t>
+      </w:r>
+      <w:r>
+        <w:rPr>
+          <w:b/>
+          <w:bCs/>
+        </w:rPr>
+        <w:t>survey administration</w:t>
+      </w:r>
+      <w:r>
+        <w:rPr>
+          <w:b/>
+          <w:bCs/>
+        </w:rPr>
+        <w:t xml:space="preserve"> and consent</w:t>
+      </w:r>
+      <w:r>
+        <w:rPr>
+          <w:b/>
+          <w:bCs/>
+        </w:rPr>
+        <w:t xml:space="preserve">: </w:t>
+      </w:r>
+      <w:r>
+        <w:t xml:space="preserve">Conducted clinical interviews with and administered standardized surveys on participants in the </w:t>
+      </w:r>
+      <w:proofErr w:type="gramStart"/>
+      <w:r>
+        <w:t>Fathers</w:t>
+      </w:r>
+      <w:proofErr w:type="gramEnd"/>
+      <w:r>
+        <w:t xml:space="preserve"> for Change intervention for family violence</w:t>
+      </w:r>
+      <w:r>
+        <w:t>, increasing enrollment by 5 participants.</w:t>
+      </w:r>
+    </w:p>
+    <w:p>
+      <w:pPr>
+        <w:pStyle w:val="ListParagraph"/>
+      </w:pPr>
+      <w:r>
+        <w:rPr>
+          <w:b/>
+          <w:bCs/>
+        </w:rPr>
+        <w:t xml:space="preserve">Research publication and drafting: </w:t>
+      </w:r>
+      <w:r>
+        <w:t xml:space="preserve">Contributed to </w:t>
+      </w:r>
+      <w:r>
+        <w:t xml:space="preserve">a published </w:t>
+      </w:r>
+      <w:r>
+        <w:t>lab manuscript by conducting literature reviews</w:t>
+      </w:r>
+      <w:r>
+        <w:t xml:space="preserve"> and drafting description </w:t>
+      </w:r>
+      <w:proofErr w:type="gramStart"/>
+      <w:r>
+        <w:t>sections</w:t>
+      </w:r>
+      <w:r>
+        <w:t>, and</w:t>
+      </w:r>
+      <w:proofErr w:type="gramEnd"/>
+      <w:r>
+        <w:t xml:space="preserve"> contributed to an </w:t>
+      </w:r>
+      <w:r>
+        <w:rPr>
+          <w:b/>
+          <w:bCs/>
+        </w:rPr>
+        <w:t>accepted grant proposal for an R21</w:t>
+      </w:r>
+      <w:r>
+        <w:t xml:space="preserve"> (NIH).</w:t>
+      </w:r>
+    </w:p>
+    <w:p>
+      <w:pPr>
+        <w:pStyle w:val="ListParagraph"/>
+      </w:pPr>
+      <w:r>
+        <w:rPr>
+          <w:b/>
+          <w:bCs/>
+        </w:rPr>
+        <w:t xml:space="preserve">Biobehavioral data pipelines: </w:t>
+      </w:r>
+      <w:r>
+        <w:t xml:space="preserve">Designed a </w:t>
+      </w:r>
+      <w:r>
+        <w:t>Python and AWS</w:t>
+      </w:r>
+      <w:r>
+        <w:t xml:space="preserve"> S3 Bucket</w:t>
+      </w:r>
+      <w:r>
+        <w:t xml:space="preserve"> </w:t>
+      </w:r>
+      <w:r>
+        <w:t>pipeline for obtaining and analyzing biobehavioral data collected using wearable technology for a new</w:t>
+      </w:r>
+      <w:r>
+        <w:t xml:space="preserve"> </w:t>
+      </w:r>
+      <w:r>
+        <w:t>NIH-funded R21</w:t>
+      </w:r>
+      <w:r>
+        <w:t xml:space="preserve"> clinical trial studying trauma.</w:t>
+      </w:r>
+    </w:p>
+    <w:p>
+      <w:pPr>
+        <w:pStyle w:val="ListParagraph"/>
+      </w:pPr>
+      <w:r>
+        <w:rPr>
+          <w:b/>
+          <w:bCs/>
+        </w:rPr>
+        <w:t xml:space="preserve">Statistical inference: </w:t>
+      </w:r>
+      <w:r>
+        <w:t>A</w:t>
+      </w:r>
+      <w:r>
+        <w:t>nalyze</w:t>
+      </w:r>
+      <w:r>
+        <w:t>d</w:t>
+      </w:r>
+      <w:r>
+        <w:t xml:space="preserve"> outcomes associated with the </w:t>
+      </w:r>
+      <w:proofErr w:type="gramStart"/>
+      <w:r>
+        <w:t>Fathers</w:t>
+      </w:r>
+      <w:proofErr w:type="gramEnd"/>
+      <w:r>
+        <w:t xml:space="preserve"> for Change intervention and examine</w:t>
+      </w:r>
+      <w:r>
+        <w:t>d</w:t>
+      </w:r>
+      <w:r>
+        <w:t xml:space="preserve"> participant adherence</w:t>
+      </w:r>
+      <w:r>
+        <w:t xml:space="preserve"> using R and SPSS.</w:t>
+      </w:r>
+    </w:p>
+    <w:p>
+      <w:pPr>
+        <w:pStyle w:val="ListParagraph"/>
+      </w:pPr>
+      <w:r>
+        <w:rPr>
+          <w:b/>
+          <w:bCs/>
+        </w:rPr>
+        <w:t xml:space="preserve">Longitudinal path modeling: </w:t>
+      </w:r>
+      <w:r>
+        <w:t>Analyzed a dataset containing 30 years’ worth of data</w:t>
+      </w:r>
+      <w:r>
+        <w:t xml:space="preserve"> from 200 participants</w:t>
+      </w:r>
+      <w:r>
+        <w:t xml:space="preserve"> to examine outcomes associated with prenatal cocaine exposure.</w:t>
+      </w:r>
+    </w:p>
+    <w:p>
+      <w:pPr>
+        <w:pStyle w:val="ListParagraph"/>
+      </w:pPr>
+      <w:r>
+        <w:rPr>
+          <w:b/>
+          <w:bCs/>
+        </w:rPr>
+        <w:t xml:space="preserve">Research presentation: </w:t>
+      </w:r>
+      <w:r>
+        <w:t>Presented research findings at the Western Psychological Association 2023 Conference in Riverside, CA.</w:t>
+      </w:r>
+    </w:p>
     <w:p/>
     <w:p>
       <w:pPr>
@@ -3979,7 +4481,7 @@
           <w:b/>
           <w:szCs w:val="24"/>
         </w:rPr>
-        <w:t>Yale University Child Study Center</w:t>
+        <w:t>Crescendo</w:t>
       </w:r>
       <w:r>
         <w:rPr>
@@ -3993,21 +4495,21 @@
           <w:b/>
           <w:szCs w:val="24"/>
         </w:rPr>
-        <w:t>New Haven,</w:t>
-      </w:r>
-      <w:r>
-        <w:rPr>
-          <w:b/>
-          <w:szCs w:val="24"/>
-        </w:rPr>
-        <w:t xml:space="preserve"> </w:t>
-      </w:r>
-      <w:r>
-        <w:rPr>
-          <w:b/>
-          <w:szCs w:val="24"/>
-        </w:rPr>
-        <w:t>CT</w:t>
+        <w:t>London,</w:t>
+      </w:r>
+      <w:r>
+        <w:rPr>
+          <w:b/>
+          <w:szCs w:val="24"/>
+        </w:rPr>
+        <w:t xml:space="preserve"> </w:t>
+      </w:r>
+      <w:r>
+        <w:rPr>
+          <w:b/>
+          <w:szCs w:val="24"/>
+        </w:rPr>
+        <w:t>United Kingdom</w:t>
       </w:r>
       <w:r>
         <w:rPr>
@@ -4019,31 +4521,7 @@
         <w:rPr>
           <w:szCs w:val="24"/>
         </w:rPr>
-        <w:t>August</w:t>
-      </w:r>
-      <w:r>
-        <w:rPr>
-          <w:szCs w:val="24"/>
-        </w:rPr>
-        <w:t xml:space="preserve"> </w:t>
-      </w:r>
-      <w:r>
-        <w:rPr>
-          <w:szCs w:val="24"/>
-        </w:rPr>
-        <w:t>2022 - June</w:t>
-      </w:r>
-      <w:r>
-        <w:rPr>
-          <w:szCs w:val="24"/>
-        </w:rPr>
-        <w:t xml:space="preserve"> </w:t>
-      </w:r>
-      <w:r>
-        <w:rPr>
-          <w:szCs w:val="24"/>
-        </w:rPr>
-        <w:t>2023</w:t>
+        <w:t>December 2019 - August 2022</w:t>
       </w:r>
     </w:p>
     <w:p>
@@ -4059,21 +4537,7 @@
           <w:i/>
           <w:szCs w:val="24"/>
         </w:rPr>
-        <w:t>Research Assistant</w:t>
-      </w:r>
-      <w:r>
-        <w:rPr>
-          <w:i/>
-          <w:szCs w:val="24"/>
-        </w:rPr>
-        <w:t xml:space="preserve">, </w:t>
-      </w:r>
-      <w:r>
-        <w:rPr>
-          <w:i/>
-          <w:szCs w:val="24"/>
-        </w:rPr>
-        <w:t>Stover Lab</w:t>
+        <w:t>Psychology Assistant</w:t>
       </w:r>
     </w:p>
     <w:p>
@@ -4085,18 +4549,10 @@
           <w:b/>
           <w:bCs/>
         </w:rPr>
-        <w:t xml:space="preserve">Clinical interviewing and survey administration: </w:t>
-      </w:r>
-      <w:r>
-        <w:t xml:space="preserve">Conducted clinical interviews with and administered standardized surveys on participants in the </w:t>
-      </w:r>
-      <w:proofErr w:type="gramStart"/>
-      <w:r>
-        <w:t>Fathers</w:t>
-      </w:r>
-      <w:proofErr w:type="gramEnd"/>
-      <w:r>
-        <w:t xml:space="preserve"> for Change intervention for family violence.</w:t>
+        <w:t xml:space="preserve">Intervention implementation: </w:t>
+      </w:r>
+      <w:r>
+        <w:t>Under the supervision of a Licensed Clinical Psychology Consultant, assisted with the implementation of a one-to-one literacy development program for children with neurodevelopmental challenges.</w:t>
       </w:r>
     </w:p>
     <w:p>
@@ -4108,226 +4564,16 @@
           <w:b/>
           <w:bCs/>
         </w:rPr>
-        <w:t xml:space="preserve">Research publication and drafting: </w:t>
-      </w:r>
-      <w:r>
-        <w:t>Contributed to lab manuscripts by conducting literature reviews</w:t>
-      </w:r>
-      <w:r>
-        <w:t xml:space="preserve"> and drafting description sections.</w:t>
-      </w:r>
-    </w:p>
-    <w:p>
-      <w:pPr>
-        <w:pStyle w:val="ListParagraph"/>
-      </w:pPr>
-      <w:r>
-        <w:rPr>
-          <w:b/>
-          <w:bCs/>
-        </w:rPr>
-        <w:t xml:space="preserve">Biobehavioral data pipelines: </w:t>
-      </w:r>
-      <w:r>
-        <w:t xml:space="preserve">Designed a </w:t>
-      </w:r>
-      <w:r>
-        <w:t>Python and AWS</w:t>
-      </w:r>
-      <w:r>
-        <w:t xml:space="preserve"> S3 Bucket</w:t>
-      </w:r>
-      <w:r>
-        <w:t xml:space="preserve"> </w:t>
-      </w:r>
-      <w:r>
-        <w:t>pipeline for obtaining and analyzing biobehavioral data collected using wearable technology for a new</w:t>
-      </w:r>
-      <w:r>
-        <w:t xml:space="preserve"> </w:t>
-      </w:r>
-      <w:r>
-        <w:rPr>
-          <w:b/>
-          <w:bCs/>
-        </w:rPr>
-        <w:t>NIH-funded R21</w:t>
-      </w:r>
-      <w:r>
-        <w:t xml:space="preserve"> clinical trial studying trauma.</w:t>
-      </w:r>
-    </w:p>
-    <w:p>
-      <w:pPr>
-        <w:pStyle w:val="ListParagraph"/>
-      </w:pPr>
-      <w:r>
-        <w:rPr>
-          <w:b/>
-          <w:bCs/>
-        </w:rPr>
-        <w:t xml:space="preserve">Statistical inference: </w:t>
-      </w:r>
-      <w:r>
-        <w:t>A</w:t>
-      </w:r>
-      <w:r>
-        <w:t>nalyze</w:t>
-      </w:r>
-      <w:r>
-        <w:t>d</w:t>
-      </w:r>
-      <w:r>
-        <w:t xml:space="preserve"> outcomes associated with the </w:t>
-      </w:r>
-      <w:proofErr w:type="gramStart"/>
-      <w:r>
-        <w:t>Fathers</w:t>
-      </w:r>
-      <w:proofErr w:type="gramEnd"/>
-      <w:r>
-        <w:t xml:space="preserve"> for Change intervention and examine</w:t>
-      </w:r>
-      <w:r>
-        <w:t>d</w:t>
-      </w:r>
-      <w:r>
-        <w:t xml:space="preserve"> participant adherence</w:t>
-      </w:r>
-      <w:r>
-        <w:t xml:space="preserve"> using R and SPSS.</w:t>
-      </w:r>
-    </w:p>
-    <w:p>
-      <w:pPr>
-        <w:pStyle w:val="ListParagraph"/>
-      </w:pPr>
-      <w:r>
-        <w:rPr>
-          <w:b/>
-          <w:bCs/>
-        </w:rPr>
-        <w:t xml:space="preserve">Longitudinal path modeling: </w:t>
-      </w:r>
-      <w:r>
-        <w:t>Analyzed a dataset containing 30 years’ worth of data to examine outcomes associated with prenatal cocaine exposure.</w:t>
-      </w:r>
-    </w:p>
-    <w:p>
-      <w:pPr>
-        <w:pStyle w:val="ListParagraph"/>
-      </w:pPr>
-      <w:r>
-        <w:rPr>
-          <w:b/>
-          <w:bCs/>
-        </w:rPr>
-        <w:t xml:space="preserve">Research presentation: </w:t>
-      </w:r>
-      <w:r>
-        <w:t>Presented research findings at the Western Psychological Association 2023 Conference in Riverside, CA.</w:t>
-      </w:r>
-    </w:p>
-    <w:p/>
-    <w:p>
-      <w:pPr>
-        <w:pStyle w:val="ProfessionalExperience"/>
-        <w:rPr>
-          <w:szCs w:val="24"/>
-        </w:rPr>
-      </w:pPr>
-      <w:r>
-        <w:rPr>
-          <w:b/>
-          <w:szCs w:val="24"/>
-        </w:rPr>
-        <w:t>Crescendo</w:t>
-      </w:r>
-      <w:r>
-        <w:rPr>
-          <w:b/>
-          <w:szCs w:val="24"/>
-        </w:rPr>
-        <w:t xml:space="preserve"> ▪ </w:t>
-      </w:r>
-      <w:r>
-        <w:rPr>
-          <w:b/>
-          <w:szCs w:val="24"/>
-        </w:rPr>
-        <w:t>London,</w:t>
-      </w:r>
-      <w:r>
-        <w:rPr>
-          <w:b/>
-          <w:szCs w:val="24"/>
-        </w:rPr>
-        <w:t xml:space="preserve"> </w:t>
-      </w:r>
-      <w:r>
-        <w:rPr>
-          <w:b/>
-          <w:szCs w:val="24"/>
-        </w:rPr>
-        <w:t>United Kingdom</w:t>
-      </w:r>
-      <w:r>
-        <w:rPr>
-          <w:szCs w:val="24"/>
-        </w:rPr>
-        <w:tab/>
-      </w:r>
-      <w:r>
-        <w:rPr>
-          <w:szCs w:val="24"/>
-        </w:rPr>
-        <w:t>December 2019 - August 2022</w:t>
-      </w:r>
-    </w:p>
-    <w:p>
-      <w:pPr>
-        <w:pStyle w:val="ProfessionalExperience"/>
-        <w:rPr>
-          <w:i/>
-          <w:szCs w:val="24"/>
-        </w:rPr>
-      </w:pPr>
-      <w:r>
-        <w:rPr>
-          <w:i/>
-          <w:szCs w:val="24"/>
-        </w:rPr>
-        <w:t>Psychology Assistant</w:t>
-      </w:r>
-    </w:p>
-    <w:p>
-      <w:pPr>
-        <w:pStyle w:val="ListParagraph"/>
-      </w:pPr>
-      <w:r>
-        <w:rPr>
-          <w:b/>
-          <w:bCs/>
-        </w:rPr>
-        <w:t xml:space="preserve">Intervention implementation: </w:t>
-      </w:r>
-      <w:r>
-        <w:t>Under the supervision of a Licensed Clinical Psychology Consultant, assisted with the implementation of a one-to-one literacy development program for children with neurodevelopmental challenges.</w:t>
-      </w:r>
-    </w:p>
-    <w:p>
-      <w:pPr>
-        <w:pStyle w:val="ListParagraph"/>
-      </w:pPr>
-      <w:r>
-        <w:rPr>
-          <w:b/>
-          <w:bCs/>
-        </w:rPr>
         <w:t xml:space="preserve">Working with children: </w:t>
       </w:r>
       <w:r>
-        <w:t xml:space="preserve">Worked with five different children and families, meeting biweekly for development sessions, using reinforcement learning principles to improve literacy skills. </w:t>
+        <w:t xml:space="preserve">Worked with </w:t>
+      </w:r>
+      <w:r>
+        <w:t>5</w:t>
+      </w:r>
+      <w:r>
+        <w:t xml:space="preserve"> different children and families, meeting biweekly for development sessions, using reinforcement learning principles to improve literacy skills. </w:t>
       </w:r>
     </w:p>
     <w:p>
@@ -4424,7 +4670,13 @@
         <w:ind w:left="360"/>
       </w:pPr>
       <w:r>
-        <w:t xml:space="preserve">Exploratory research project comparing numeric scale ratings of depression to </w:t>
+        <w:t xml:space="preserve">Exploratory </w:t>
+      </w:r>
+      <w:r>
+        <w:t xml:space="preserve">independent </w:t>
+      </w:r>
+      <w:r>
+        <w:t xml:space="preserve">research project comparing numeric scale ratings of depression to </w:t>
       </w:r>
       <w:r>
         <w:rPr>
@@ -4447,17 +4699,7 @@
         <w:ind w:left="360"/>
       </w:pPr>
       <w:r>
-        <w:t xml:space="preserve">Generated </w:t>
-      </w:r>
-      <w:r>
-        <w:rPr>
-          <w:b/>
-          <w:bCs/>
-        </w:rPr>
-        <w:t xml:space="preserve">word embeddings from OpenAI </w:t>
-      </w:r>
-      <w:r>
-        <w:t>based on participants’ short, open-ended response to standardized prompts.</w:t>
+        <w:t>Standardized and cleaned unstructured text data from participants for sentiment analysis.</w:t>
       </w:r>
     </w:p>
     <w:p>
@@ -4470,73 +4712,17 @@
         <w:ind w:left="360"/>
       </w:pPr>
       <w:r>
-        <w:t xml:space="preserve">Implemented NLP techniques such as computing Euclidean and Cosine distance between </w:t>
-      </w:r>
-      <w:proofErr w:type="gramStart"/>
-      <w:r>
-        <w:t>embeddings, and</w:t>
-      </w:r>
-      <w:proofErr w:type="gramEnd"/>
-      <w:r>
-        <w:t xml:space="preserve"> implementing </w:t>
-      </w:r>
-      <w:r>
-        <w:rPr>
-          <w:b/>
-          <w:bCs/>
-        </w:rPr>
-        <w:t>dimensionality reduction</w:t>
-      </w:r>
-      <w:r>
-        <w:t xml:space="preserve"> techniques.</w:t>
-      </w:r>
-    </w:p>
-    <w:p>
-      <w:pPr>
-        <w:pStyle w:val="ProfessionalExperience"/>
-        <w:rPr>
-          <w:b/>
-          <w:szCs w:val="24"/>
-        </w:rPr>
-      </w:pPr>
-    </w:p>
-    <w:p>
-      <w:pPr>
-        <w:pStyle w:val="ProfessionalExperience"/>
-        <w:rPr>
-          <w:i/>
-          <w:szCs w:val="24"/>
-        </w:rPr>
-      </w:pPr>
-      <w:r>
-        <w:rPr>
-          <w:b/>
-          <w:szCs w:val="24"/>
-        </w:rPr>
-        <w:t>Anxiety, Mood and Decision-Making ▪ New Haven, CT</w:t>
-      </w:r>
-      <w:r>
-        <w:rPr>
-          <w:szCs w:val="24"/>
-        </w:rPr>
-        <w:tab/>
-        <w:t>February 2024 – December 2024</w:t>
-      </w:r>
-    </w:p>
-    <w:p>
-      <w:pPr>
-        <w:pStyle w:val="ProfessionalExperience"/>
-        <w:rPr>
-          <w:i/>
-          <w:szCs w:val="24"/>
-        </w:rPr>
-      </w:pPr>
-      <w:r>
-        <w:rPr>
-          <w:i/>
-          <w:szCs w:val="24"/>
-        </w:rPr>
-        <w:t>Postgraduate Research Technician, Yale University Rutledge Lab</w:t>
+        <w:t xml:space="preserve">Generated </w:t>
+      </w:r>
+      <w:r>
+        <w:rPr>
+          <w:b/>
+          <w:bCs/>
+        </w:rPr>
+        <w:t xml:space="preserve">word embeddings from OpenAI </w:t>
+      </w:r>
+      <w:r>
+        <w:t>based on participants’ short, open-ended response to standardized prompts.</w:t>
       </w:r>
     </w:p>
     <w:p>
@@ -4549,19 +4735,73 @@
         <w:ind w:left="360"/>
       </w:pPr>
       <w:r>
-        <w:t xml:space="preserve">Research project for a poster </w:t>
-      </w:r>
-      <w:r>
-        <w:t>presentation</w:t>
-      </w:r>
-      <w:r>
-        <w:t xml:space="preserve"> at the Computational Psychiatry Conference (</w:t>
-      </w:r>
-      <w:r>
-        <w:t xml:space="preserve">2023, </w:t>
-      </w:r>
-      <w:r>
-        <w:t xml:space="preserve">Minnesota). </w:t>
+        <w:t xml:space="preserve">Implemented NLP techniques such as computing Euclidean and Cosine distance between </w:t>
+      </w:r>
+      <w:proofErr w:type="gramStart"/>
+      <w:r>
+        <w:t>embeddings, and</w:t>
+      </w:r>
+      <w:proofErr w:type="gramEnd"/>
+      <w:r>
+        <w:t xml:space="preserve"> implementing </w:t>
+      </w:r>
+      <w:r>
+        <w:rPr>
+          <w:b/>
+          <w:bCs/>
+        </w:rPr>
+        <w:t>dimensionality reduction</w:t>
+      </w:r>
+      <w:r>
+        <w:t xml:space="preserve"> techniques.</w:t>
+      </w:r>
+    </w:p>
+    <w:p>
+      <w:pPr>
+        <w:pStyle w:val="ProfessionalExperience"/>
+        <w:rPr>
+          <w:b/>
+          <w:szCs w:val="24"/>
+        </w:rPr>
+      </w:pPr>
+    </w:p>
+    <w:p>
+      <w:pPr>
+        <w:pStyle w:val="ProfessionalExperience"/>
+        <w:rPr>
+          <w:i/>
+          <w:szCs w:val="24"/>
+        </w:rPr>
+      </w:pPr>
+      <w:r>
+        <w:rPr>
+          <w:b/>
+          <w:szCs w:val="24"/>
+        </w:rPr>
+        <w:t>Anxiety, Mood and Decision-Making ▪ New Haven, CT</w:t>
+      </w:r>
+      <w:r>
+        <w:rPr>
+          <w:szCs w:val="24"/>
+        </w:rPr>
+        <w:tab/>
+        <w:t>February 2024 – December 2024</w:t>
+      </w:r>
+    </w:p>
+    <w:p>
+      <w:pPr>
+        <w:pStyle w:val="ProfessionalExperience"/>
+        <w:rPr>
+          <w:i/>
+          <w:szCs w:val="24"/>
+        </w:rPr>
+      </w:pPr>
+      <w:r>
+        <w:rPr>
+          <w:i/>
+          <w:szCs w:val="24"/>
+        </w:rPr>
+        <w:t>Postgraduate Research Technician, Yale University Rutledge Lab</w:t>
       </w:r>
     </w:p>
     <w:p>
@@ -4574,41 +4814,19 @@
         <w:ind w:left="360"/>
       </w:pPr>
       <w:r>
-        <w:t xml:space="preserve">Cleaned and analyzed </w:t>
-      </w:r>
-      <w:r>
-        <w:rPr>
-          <w:b/>
-          <w:bCs/>
-        </w:rPr>
-        <w:t>5,000+ participants’</w:t>
-      </w:r>
-      <w:r>
-        <w:rPr>
-          <w:b/>
-          <w:bCs/>
-        </w:rPr>
-        <w:t xml:space="preserve"> worth of </w:t>
-      </w:r>
-      <w:r>
-        <w:rPr>
-          <w:b/>
-          <w:bCs/>
-        </w:rPr>
-        <w:t xml:space="preserve">smartphone </w:t>
-      </w:r>
-      <w:r>
-        <w:rPr>
-          <w:b/>
-          <w:bCs/>
-        </w:rPr>
-        <w:t>data</w:t>
-      </w:r>
-      <w:r>
-        <w:t xml:space="preserve"> to examine the impact of depression and anxiety</w:t>
-      </w:r>
-      <w:r>
-        <w:t>.</w:t>
+        <w:t xml:space="preserve">Research project for a poster </w:t>
+      </w:r>
+      <w:r>
+        <w:t>presentation</w:t>
+      </w:r>
+      <w:r>
+        <w:t xml:space="preserve"> at the Computational Psychiatry Conference (</w:t>
+      </w:r>
+      <w:r>
+        <w:t xml:space="preserve">2023, </w:t>
+      </w:r>
+      <w:r>
+        <w:t xml:space="preserve">Minnesota). </w:t>
       </w:r>
     </w:p>
     <w:p>
@@ -4621,104 +4839,41 @@
         <w:ind w:left="360"/>
       </w:pPr>
       <w:r>
-        <w:t xml:space="preserve">Using </w:t>
-      </w:r>
-      <w:r>
-        <w:t>MATLAB</w:t>
-      </w:r>
-      <w:r>
-        <w:t xml:space="preserve"> and R, adapted existing </w:t>
-      </w:r>
-      <w:r>
-        <w:rPr>
-          <w:b/>
-          <w:bCs/>
-        </w:rPr>
-        <w:t>computational</w:t>
-      </w:r>
-      <w:r>
-        <w:rPr>
-          <w:b/>
-          <w:bCs/>
-        </w:rPr>
-        <w:t xml:space="preserve"> models</w:t>
-      </w:r>
-      <w:r>
-        <w:t xml:space="preserve"> of decision-making and happiness to fit a risky and uncertain </w:t>
-      </w:r>
-      <w:r>
-        <w:rPr>
-          <w:b/>
-          <w:bCs/>
-        </w:rPr>
-        <w:t>decision-making game</w:t>
+        <w:t xml:space="preserve">Cleaned and analyzed </w:t>
+      </w:r>
+      <w:r>
+        <w:rPr>
+          <w:b/>
+          <w:bCs/>
+        </w:rPr>
+        <w:t>5,000+ participants’</w:t>
+      </w:r>
+      <w:r>
+        <w:rPr>
+          <w:b/>
+          <w:bCs/>
+        </w:rPr>
+        <w:t xml:space="preserve"> worth of </w:t>
+      </w:r>
+      <w:r>
+        <w:rPr>
+          <w:b/>
+          <w:bCs/>
+        </w:rPr>
+        <w:t xml:space="preserve">smartphone </w:t>
+      </w:r>
+      <w:r>
+        <w:rPr>
+          <w:b/>
+          <w:bCs/>
+        </w:rPr>
+        <w:t>data</w:t>
+      </w:r>
+      <w:r>
+        <w:t xml:space="preserve"> to examine the impact of depression and anxiety</w:t>
       </w:r>
       <w:r>
         <w:t>.</w:t>
-      </w:r>
-    </w:p>
-    <w:p/>
-    <w:p>
-      <w:pPr>
-        <w:pStyle w:val="ProfessionalExperience"/>
-        <w:rPr>
-          <w:i/>
-          <w:szCs w:val="24"/>
-        </w:rPr>
-      </w:pPr>
-      <w:r>
-        <w:rPr>
-          <w:b/>
-          <w:szCs w:val="24"/>
-        </w:rPr>
-        <w:t>Genetic Underpinnings of Loneliness and Mental Health ▪ London, UK</w:t>
-      </w:r>
-      <w:r>
-        <w:rPr>
-          <w:szCs w:val="24"/>
-        </w:rPr>
-        <w:tab/>
-        <w:t>August 2020 – July 2023</w:t>
-      </w:r>
-      <w:r>
-        <w:rPr>
-          <w:i/>
-          <w:szCs w:val="24"/>
-        </w:rPr>
-        <w:t xml:space="preserve"> </w:t>
-      </w:r>
-    </w:p>
-    <w:p>
-      <w:pPr>
-        <w:pStyle w:val="ProfessionalExperience"/>
-        <w:rPr>
-          <w:i/>
-          <w:szCs w:val="24"/>
-        </w:rPr>
-      </w:pPr>
-      <w:r>
-        <w:rPr>
-          <w:i/>
-          <w:szCs w:val="24"/>
-        </w:rPr>
-        <w:t xml:space="preserve">BSc Psychology </w:t>
-      </w:r>
-      <w:r>
-        <w:rPr>
-          <w:i/>
-          <w:szCs w:val="24"/>
-        </w:rPr>
-        <w:t>Undergraduate</w:t>
-      </w:r>
-      <w:r>
-        <w:rPr>
-          <w:i/>
-          <w:szCs w:val="24"/>
-        </w:rPr>
-        <w:t>, University College London Causal Mapping Lab</w:t>
-      </w:r>
-      <w:r>
-        <w:t xml:space="preserve"> </w:t>
       </w:r>
     </w:p>
     <w:p>
@@ -4731,37 +4886,104 @@
         <w:ind w:left="360"/>
       </w:pPr>
       <w:r>
-        <w:t xml:space="preserve">Analyzed </w:t>
-      </w:r>
-      <w:r>
-        <w:rPr>
-          <w:b/>
-          <w:bCs/>
-        </w:rPr>
-        <w:t>genomic data</w:t>
-      </w:r>
-      <w:r>
-        <w:t xml:space="preserve"> from </w:t>
-      </w:r>
-      <w:r>
-        <w:rPr>
-          <w:b/>
-          <w:bCs/>
-        </w:rPr>
-        <w:t>1,000,000+ individuals</w:t>
-      </w:r>
-      <w:r>
-        <w:t xml:space="preserve"> using </w:t>
-      </w:r>
-      <w:r>
-        <w:rPr>
-          <w:b/>
-          <w:bCs/>
-        </w:rPr>
-        <w:t>Genomic Structural Equation Modelling</w:t>
-      </w:r>
-      <w:r>
-        <w:t xml:space="preserve"> to examine latent associations connecting loneliness, mental health disorders and substance use. </w:t>
+        <w:t xml:space="preserve">Using </w:t>
+      </w:r>
+      <w:r>
+        <w:t>MATLAB</w:t>
+      </w:r>
+      <w:r>
+        <w:t xml:space="preserve"> and R, adapted existing </w:t>
+      </w:r>
+      <w:r>
+        <w:rPr>
+          <w:b/>
+          <w:bCs/>
+        </w:rPr>
+        <w:t>computational</w:t>
+      </w:r>
+      <w:r>
+        <w:rPr>
+          <w:b/>
+          <w:bCs/>
+        </w:rPr>
+        <w:t xml:space="preserve"> models</w:t>
+      </w:r>
+      <w:r>
+        <w:t xml:space="preserve"> of decision-making and happiness to fit a risky and uncertain </w:t>
+      </w:r>
+      <w:r>
+        <w:rPr>
+          <w:b/>
+          <w:bCs/>
+        </w:rPr>
+        <w:t>decision-making game</w:t>
+      </w:r>
+      <w:r>
+        <w:t>.</w:t>
+      </w:r>
+    </w:p>
+    <w:p/>
+    <w:p>
+      <w:pPr>
+        <w:pStyle w:val="ProfessionalExperience"/>
+        <w:rPr>
+          <w:i/>
+          <w:szCs w:val="24"/>
+        </w:rPr>
+      </w:pPr>
+      <w:r>
+        <w:rPr>
+          <w:b/>
+          <w:szCs w:val="24"/>
+        </w:rPr>
+        <w:t>Genetic Underpinnings of Loneliness and Mental Health ▪ London, UK</w:t>
+      </w:r>
+      <w:r>
+        <w:rPr>
+          <w:szCs w:val="24"/>
+        </w:rPr>
+        <w:tab/>
+        <w:t>August 2020 – July 2023</w:t>
+      </w:r>
+      <w:r>
+        <w:rPr>
+          <w:i/>
+          <w:szCs w:val="24"/>
+        </w:rPr>
+        <w:t xml:space="preserve"> </w:t>
+      </w:r>
+    </w:p>
+    <w:p>
+      <w:pPr>
+        <w:pStyle w:val="ProfessionalExperience"/>
+        <w:rPr>
+          <w:i/>
+          <w:szCs w:val="24"/>
+        </w:rPr>
+      </w:pPr>
+      <w:r>
+        <w:rPr>
+          <w:i/>
+          <w:szCs w:val="24"/>
+        </w:rPr>
+        <w:t xml:space="preserve">BSc Psychology </w:t>
+      </w:r>
+      <w:r>
+        <w:rPr>
+          <w:i/>
+          <w:szCs w:val="24"/>
+        </w:rPr>
+        <w:t>Undergraduate</w:t>
+      </w:r>
+      <w:r>
+        <w:rPr>
+          <w:i/>
+          <w:szCs w:val="24"/>
+        </w:rPr>
+        <w:t>, University College London Causal Mapping Lab</w:t>
+      </w:r>
+      <w:r>
+        <w:t xml:space="preserve"> </w:t>
       </w:r>
     </w:p>
     <w:p>
@@ -4774,7 +4996,37 @@
         <w:ind w:left="360"/>
       </w:pPr>
       <w:r>
-        <w:t xml:space="preserve">Conducted a Genome-Wide Association Study (GWAS) to examine genetic loci associated with loneliness. </w:t>
+        <w:t xml:space="preserve">Analyzed </w:t>
+      </w:r>
+      <w:r>
+        <w:rPr>
+          <w:b/>
+          <w:bCs/>
+        </w:rPr>
+        <w:t>genomic data</w:t>
+      </w:r>
+      <w:r>
+        <w:t xml:space="preserve"> from </w:t>
+      </w:r>
+      <w:r>
+        <w:rPr>
+          <w:b/>
+          <w:bCs/>
+        </w:rPr>
+        <w:t>1,000,000+ individuals</w:t>
+      </w:r>
+      <w:r>
+        <w:t xml:space="preserve"> using </w:t>
+      </w:r>
+      <w:r>
+        <w:rPr>
+          <w:b/>
+          <w:bCs/>
+        </w:rPr>
+        <w:t>Genomic Structural Equation Modelling</w:t>
+      </w:r>
+      <w:r>
+        <w:t xml:space="preserve"> to examine latent associations connecting loneliness, mental health disorders and substance use. </w:t>
       </w:r>
     </w:p>
     <w:p>
@@ -4787,6 +5039,19 @@
         <w:ind w:left="360"/>
       </w:pPr>
       <w:r>
+        <w:t xml:space="preserve">Conducted a Genome-Wide Association Study (GWAS) to examine genetic loci associated with loneliness. </w:t>
+      </w:r>
+    </w:p>
+    <w:p>
+      <w:pPr>
+        <w:pStyle w:val="ListParagraph"/>
+        <w:numPr>
+          <w:ilvl w:val="0"/>
+          <w:numId w:val="5"/>
+        </w:numPr>
+        <w:ind w:left="360"/>
+      </w:pPr>
+      <w:r>
         <w:t xml:space="preserve">Implemented </w:t>
       </w:r>
       <w:r>
@@ -4818,6 +5083,27 @@
       </w:r>
       <w:r>
         <w:t xml:space="preserve"> based on genetic data.</w:t>
+      </w:r>
+    </w:p>
+    <w:p>
+      <w:pPr>
+        <w:pStyle w:val="ListParagraph"/>
+        <w:numPr>
+          <w:ilvl w:val="0"/>
+          <w:numId w:val="5"/>
+        </w:numPr>
+        <w:ind w:left="360"/>
+      </w:pPr>
+      <w:r>
+        <w:t xml:space="preserve">Resulted in nomination for the undergraduate project </w:t>
+      </w:r>
+      <w:proofErr w:type="gramStart"/>
+      <w:r>
+        <w:t>prize, and</w:t>
+      </w:r>
+      <w:proofErr w:type="gramEnd"/>
+      <w:r>
+        <w:t xml:space="preserve"> was published in Psychiatry Research.</w:t>
       </w:r>
     </w:p>
     <w:p>
@@ -4927,7 +5213,6 @@
           <w:sz w:val="20"/>
           <w:szCs w:val="20"/>
         </w:rPr>
-        <w:lastRenderedPageBreak/>
         <w:t>Martin</w:t>
       </w:r>
       <w:r>
@@ -5568,6 +5853,7 @@
 <w:hdr xmlns:wpc="http://schemas.microsoft.com/office/word/2010/wordprocessingCanvas" xmlns:cx="http://schemas.microsoft.com/office/drawing/2014/chartex" xmlns:cx1="http://schemas.microsoft.com/office/drawing/2015/9/8/chartex" xmlns:cx2="http://schemas.microsoft.com/office/drawing/2015/10/21/chartex" xmlns:cx3="http://schemas.microsoft.com/office/drawing/2016/5/9/chartex" xmlns:cx4="http://schemas.microsoft.com/office/drawing/2016/5/10/chartex" xmlns:cx5="http://schemas.microsoft.com/office/drawing/2016/5/11/chartex" xmlns:cx6="http://schemas.microsoft.com/office/drawing/2016/5/12/chartex" xmlns:cx7="http://schemas.microsoft.com/office/drawing/2016/5/13/chartex" xmlns:cx8="http://schemas.microsoft.com/office/drawing/2016/5/14/chartex" xmlns:mc="http://schemas.openxmlformats.org/markup-compatibility/2006" xmlns:aink="http://schemas.microsoft.com/office/drawing/2016/ink" xmlns:am3d="http://schemas.microsoft.com/office/drawing/2017/model3d" xmlns:o="urn:schemas-microsoft-com:office:office" xmlns:oel="http://schemas.microsoft.com/office/2019/extlst" xmlns:r="http://schemas.openxmlformats.org/officeDocument/2006/relationships" xmlns:m="http://schemas.openxmlformats.org/officeDocument/2006/math" xmlns:v="urn:schemas-microsoft-com:vml" xmlns:wp14="http://schemas.microsoft.com/office/word/2010/wordprocessingDrawing" xmlns:wp="http://schemas.openxmlformats.org/drawingml/2006/wordprocessingDrawing" xmlns:w10="urn:schemas-microsoft-com:office:word" xmlns:w="http://schemas.openxmlformats.org/wordprocessingml/2006/main" xmlns:w14="http://schemas.microsoft.com/office/word/2010/wordml" xmlns:w15="http://schemas.microsoft.com/office/word/2012/wordml" xmlns:w16cex="http://schemas.microsoft.com/office/word/2018/wordml/cex" xmlns:w16cid="http://schemas.microsoft.com/office/word/2016/wordml/cid" xmlns:w16="http://schemas.microsoft.com/office/word/2018/wordml" xmlns:w16du="http://schemas.microsoft.com/office/word/2023/wordml/word16du" xmlns:w16sdtdh="http://schemas.microsoft.com/office/word/2020/wordml/sdtdatahash" xmlns:w16sdtfl="http://schemas.microsoft.com/office/word/2024/wordml/sdtformatlock" xmlns:w16se="http://schemas.microsoft.com/office/word/2015/wordml/symex" xmlns:wpg="http://schemas.microsoft.com/office/word/2010/wordprocessingGroup" xmlns:wpi="http://schemas.microsoft.com/office/word/2010/wordprocessingInk" xmlns:wne="http://schemas.microsoft.com/office/word/2006/wordml" xmlns:wps="http://schemas.microsoft.com/office/word/2010/wordprocessingShape" mc:Ignorable="w14 w15 w16se w16cid w16 w16cex w16sdtdh w16sdtfl w16du wp14">
   <w:p>
     <w:pPr>
+      <w:jc w:val="center"/>
       <w:rPr>
         <w:b/>
         <w:sz w:val="48"/>
@@ -5584,6 +5870,9 @@
     </w:r>
   </w:p>
   <w:p>
+    <w:pPr>
+      <w:jc w:val="center"/>
+    </w:pPr>
     <w:r>
       <w:t>(</w:t>
     </w:r>

</xml_diff>